<commit_message>
Actualizar diccionario con tarea 42
</commit_message>
<xml_diff>
--- a/DICCIONARIO_IgorIrastorza.docx
+++ b/DICCIONARIO_IgorIrastorza.docx
@@ -1295,8 +1295,21 @@
           <w:numId w:val="4"/>
         </w:numPr>
       </w:pPr>
-      <w:r>
-        <w:t>Binary digit (digito binario)</w:t>
+      <w:proofErr w:type="spellStart"/>
+      <w:r>
+        <w:t>Binary</w:t>
+      </w:r>
+      <w:proofErr w:type="spellEnd"/>
+      <w:r>
+        <w:t xml:space="preserve"> </w:t>
+      </w:r>
+      <w:proofErr w:type="spellStart"/>
+      <w:r>
+        <w:t>digit</w:t>
+      </w:r>
+      <w:proofErr w:type="spellEnd"/>
+      <w:r>
+        <w:t xml:space="preserve"> (digito binario)</w:t>
       </w:r>
     </w:p>
     <w:p>
@@ -1581,8 +1594,13 @@
           <w:numId w:val="5"/>
         </w:numPr>
       </w:pPr>
-      <w:r>
-        <w:t>Ej: MOV AL, 61h (asigna el valor hexadecimal 61 al registro “AL”)</w:t>
+      <w:proofErr w:type="spellStart"/>
+      <w:r>
+        <w:t>Ej</w:t>
+      </w:r>
+      <w:proofErr w:type="spellEnd"/>
+      <w:r>
+        <w:t>: MOV AL, 61h (asigna el valor hexadecimal 61 al registro “AL”)</w:t>
       </w:r>
     </w:p>
     <w:p>
@@ -1709,9 +1727,11 @@
           <w:numId w:val="6"/>
         </w:numPr>
       </w:pPr>
+      <w:proofErr w:type="spellStart"/>
       <w:r>
         <w:t>Frontend</w:t>
       </w:r>
+      <w:proofErr w:type="spellEnd"/>
     </w:p>
     <w:p>
       <w:pPr>
@@ -1721,8 +1741,13 @@
           <w:numId w:val="6"/>
         </w:numPr>
       </w:pPr>
-      <w:r>
-        <w:t>Frontend es la parte de un programa o dispositivo a la que un usuario puede acceder directamente.</w:t>
+      <w:proofErr w:type="spellStart"/>
+      <w:r>
+        <w:t>Frontend</w:t>
+      </w:r>
+      <w:proofErr w:type="spellEnd"/>
+      <w:r>
+        <w:t xml:space="preserve"> es la parte de un programa o dispositivo a la que un usuario puede acceder directamente.</w:t>
       </w:r>
     </w:p>
     <w:p>
@@ -1746,8 +1771,13 @@
         </w:numPr>
       </w:pPr>
       <w:r>
-        <w:t>HTML, CSS Y Javascript</w:t>
-      </w:r>
+        <w:t xml:space="preserve">HTML, CSS Y </w:t>
+      </w:r>
+      <w:proofErr w:type="spellStart"/>
+      <w:r>
+        <w:t>Javascript</w:t>
+      </w:r>
+      <w:proofErr w:type="spellEnd"/>
     </w:p>
     <w:p>
       <w:pPr>
@@ -1757,9 +1787,11 @@
           <w:numId w:val="6"/>
         </w:numPr>
       </w:pPr>
+      <w:proofErr w:type="spellStart"/>
       <w:r>
         <w:t>Backend</w:t>
       </w:r>
+      <w:proofErr w:type="spellEnd"/>
     </w:p>
     <w:p>
       <w:pPr>
@@ -1769,8 +1801,13 @@
           <w:numId w:val="6"/>
         </w:numPr>
       </w:pPr>
-      <w:r>
-        <w:t>Backend es la capa de acceso a datos de un software o cualquier dispositivo, que no es directamente accesible por los usuarios.</w:t>
+      <w:proofErr w:type="spellStart"/>
+      <w:r>
+        <w:t>Backend</w:t>
+      </w:r>
+      <w:proofErr w:type="spellEnd"/>
+      <w:r>
+        <w:t xml:space="preserve"> es la capa de acceso a datos de un software o cualquier dispositivo, que no es directamente accesible por los usuarios.</w:t>
       </w:r>
     </w:p>
     <w:p>
@@ -2066,7 +2103,15 @@
         <w:spacing w:before="100" w:beforeAutospacing="1" w:after="100" w:afterAutospacing="1" w:line="240" w:lineRule="auto"/>
       </w:pPr>
       <w:r>
-        <w:t>Conversión: las naturaleza de las variables físicas es analógica (sonido, temperatura, distancia, peso) por lo tanto, es necesario usar un conversor para transformarlas en datos digitales.</w:t>
+        <w:t xml:space="preserve">Conversión: </w:t>
+      </w:r>
+      <w:proofErr w:type="gramStart"/>
+      <w:r>
+        <w:t>las naturaleza</w:t>
+      </w:r>
+      <w:proofErr w:type="gramEnd"/>
+      <w:r>
+        <w:t xml:space="preserve"> de las variables físicas es analógica (sonido, temperatura, distancia, peso) por lo tanto, es necesario usar un conversor para transformarlas en datos digitales.</w:t>
       </w:r>
     </w:p>
     <w:p>
@@ -2224,7 +2269,31 @@
         <w:spacing w:before="100" w:beforeAutospacing="1" w:after="100" w:afterAutospacing="1" w:line="240" w:lineRule="auto"/>
       </w:pPr>
       <w:r>
-        <w:t>El conversor ADC (Analog-to-Digital Converter – Conversor Analógico Digital) tiene que efectuar los siguientes procesos:</w:t>
+        <w:t>El conversor ADC (</w:t>
+      </w:r>
+      <w:proofErr w:type="spellStart"/>
+      <w:r>
+        <w:t>Analog</w:t>
+      </w:r>
+      <w:proofErr w:type="spellEnd"/>
+      <w:r>
+        <w:t>-</w:t>
+      </w:r>
+      <w:proofErr w:type="spellStart"/>
+      <w:r>
+        <w:t>to</w:t>
+      </w:r>
+      <w:proofErr w:type="spellEnd"/>
+      <w:r>
+        <w:t xml:space="preserve">-Digital </w:t>
+      </w:r>
+      <w:proofErr w:type="spellStart"/>
+      <w:r>
+        <w:t>Converter</w:t>
+      </w:r>
+      <w:proofErr w:type="spellEnd"/>
+      <w:r>
+        <w:t xml:space="preserve"> – Conversor Analógico Digital) tiene que efectuar los siguientes procesos:</w:t>
       </w:r>
     </w:p>
     <w:p>
@@ -2251,7 +2320,23 @@
         <w:spacing w:before="100" w:beforeAutospacing="1" w:after="100" w:afterAutospacing="1" w:line="240" w:lineRule="auto"/>
       </w:pPr>
       <w:r>
-        <w:t>Para convertir una señal analógica en digital, el primer paso consiste en realizar un muestreo (sampling) de ésta, o lo que es igual, tomar diferentes muestras de tensiones o voltajes en diferentes puntos de la onda senoidal. La frecuencia a la que se realiza el muestreo se denomina razón, tasa o también frecuencia de muestreo y se mide en kilohertz (kHz). En el caso de una grabación digital de audio, a mayor cantidad de muestras tomadas, mayor calidad y fidelidad tendrá la señal digital resultante.</w:t>
+        <w:t>Para convertir una señal analógica en digital, el primer paso consiste en realizar un muestreo (</w:t>
+      </w:r>
+      <w:proofErr w:type="spellStart"/>
+      <w:r>
+        <w:t>sampling</w:t>
+      </w:r>
+      <w:proofErr w:type="spellEnd"/>
+      <w:r>
+        <w:t xml:space="preserve">) de ésta, o lo que es igual, tomar diferentes muestras de tensiones o voltajes en diferentes puntos de la onda senoidal. La frecuencia a la que se realiza el muestreo se denomina razón, tasa o también frecuencia de muestreo y se mide en </w:t>
+      </w:r>
+      <w:proofErr w:type="spellStart"/>
+      <w:r>
+        <w:t>kilohertz</w:t>
+      </w:r>
+      <w:proofErr w:type="spellEnd"/>
+      <w:r>
+        <w:t xml:space="preserve"> (kHz). En el caso de una grabación digital de audio, a mayor cantidad de muestras tomadas, mayor calidad y fidelidad tendrá la señal digital resultante.</w:t>
       </w:r>
     </w:p>
     <w:p>
@@ -2650,7 +2735,15 @@
         <w:t>a que sitio corresponde la petición</w:t>
       </w:r>
       <w:r>
-        <w:t> (ya que en un mismo servidor pueden alojar varios dominios) y lo hace a través del header recibido observando la URL que se solicitó.</w:t>
+        <w:t xml:space="preserve"> (ya que en un mismo servidor pueden alojar varios dominios) y lo hace a través del </w:t>
+      </w:r>
+      <w:proofErr w:type="spellStart"/>
+      <w:r>
+        <w:t>header</w:t>
+      </w:r>
+      <w:proofErr w:type="spellEnd"/>
+      <w:r>
+        <w:t xml:space="preserve"> recibido observando la URL que se solicitó.</w:t>
       </w:r>
     </w:p>
     <w:p>
@@ -2662,7 +2755,15 @@
         <w:spacing w:before="100" w:beforeAutospacing="1" w:after="100" w:afterAutospacing="1" w:line="240" w:lineRule="auto"/>
       </w:pPr>
       <w:r>
-        <w:t>Gracias al archivo .htaccess puedes crear URL amigables para ayudar al SEO o simplemente hacer las URL más sencillas, se pueden establecer políticas de seguridad, permisos de acceso o denegación a archivos, filtrados de IP, modificar las cabeceras de respuesta u otros valores de configuración, las opciones son sumamente diversas.</w:t>
+        <w:t>Gracias al archivo .</w:t>
+      </w:r>
+      <w:proofErr w:type="spellStart"/>
+      <w:r>
+        <w:t>htaccess</w:t>
+      </w:r>
+      <w:proofErr w:type="spellEnd"/>
+      <w:r>
+        <w:t xml:space="preserve"> puedes crear URL amigables para ayudar al SEO o simplemente hacer las URL más sencillas, se pueden establecer políticas de seguridad, permisos de acceso o denegación a archivos, filtrados de IP, modificar las cabeceras de respuesta u otros valores de configuración, las opciones son sumamente diversas.</w:t>
       </w:r>
     </w:p>
     <w:p>
@@ -2674,7 +2775,23 @@
         <w:spacing w:before="100" w:beforeAutospacing="1" w:after="100" w:afterAutospacing="1" w:line="240" w:lineRule="auto"/>
       </w:pPr>
       <w:r>
-        <w:t>A su vez en este punto el servidor debe determinar que se está solicitando, por ejemplo si se trata de una imagen o un archivo HTML el servidor lo leerá del disco SSD y lo enviará al cliente, en cambio si se trata de una página .php o .asp el servidor primero ejecutará el código de dicho script para obtener el contenido que devolverá, que puede ser HTML, un JSON, texto o incluso una imagen o un archivo, a esto es lo que se llama contenido dinámico debido a que no existe en el servidor como tal sino que es generado en el momento para ser mostrado.</w:t>
+        <w:t>A su vez en este punto el servidor debe determinar que se está solicitando, por ejemplo si se trata de una imagen o un archivo HTML el servidor lo leerá del disco SSD y lo enviará al cliente, en cambio si se trata de una página .</w:t>
+      </w:r>
+      <w:proofErr w:type="spellStart"/>
+      <w:r>
+        <w:t>php</w:t>
+      </w:r>
+      <w:proofErr w:type="spellEnd"/>
+      <w:r>
+        <w:t xml:space="preserve"> o .</w:t>
+      </w:r>
+      <w:proofErr w:type="spellStart"/>
+      <w:r>
+        <w:t>asp</w:t>
+      </w:r>
+      <w:proofErr w:type="spellEnd"/>
+      <w:r>
+        <w:t xml:space="preserve"> el servidor primero ejecutará el código de dicho script para obtener el contenido que devolverá, que puede ser HTML, un JSON, texto o incluso una imagen o un archivo, a esto es lo que se llama contenido dinámico debido a que no existe en el servidor como tal sino que es generado en el momento para ser mostrado.</w:t>
       </w:r>
     </w:p>
     <w:p>
@@ -2851,9 +2968,19 @@
         </w:numPr>
         <w:spacing w:before="100" w:beforeAutospacing="1" w:after="100" w:afterAutospacing="1" w:line="240" w:lineRule="auto"/>
       </w:pPr>
-      <w:r>
-        <w:t>Frontend y Backend</w:t>
-      </w:r>
+      <w:proofErr w:type="spellStart"/>
+      <w:r>
+        <w:t>Frontend</w:t>
+      </w:r>
+      <w:proofErr w:type="spellEnd"/>
+      <w:r>
+        <w:t xml:space="preserve"> y </w:t>
+      </w:r>
+      <w:proofErr w:type="spellStart"/>
+      <w:r>
+        <w:t>Backend</w:t>
+      </w:r>
+      <w:proofErr w:type="spellEnd"/>
     </w:p>
     <w:p>
       <w:pPr>
@@ -2915,8 +3042,13 @@
         </w:numPr>
         <w:spacing w:before="100" w:beforeAutospacing="1" w:after="100" w:afterAutospacing="1" w:line="240" w:lineRule="auto"/>
       </w:pPr>
-      <w:r>
-        <w:t xml:space="preserve">Frontend </w:t>
+      <w:proofErr w:type="spellStart"/>
+      <w:r>
+        <w:t>Frontend</w:t>
+      </w:r>
+      <w:proofErr w:type="spellEnd"/>
+      <w:r>
+        <w:t xml:space="preserve"> </w:t>
       </w:r>
     </w:p>
     <w:p>
@@ -2940,7 +3072,15 @@
         <w:spacing w:before="100" w:beforeAutospacing="1" w:after="100" w:afterAutospacing="1" w:line="240" w:lineRule="auto"/>
       </w:pPr>
       <w:r>
-        <w:t>Un programador Frontend debe saber de códigos [HTML, CSS y JavaScript](</w:t>
+        <w:t xml:space="preserve">Un programador </w:t>
+      </w:r>
+      <w:proofErr w:type="spellStart"/>
+      <w:r>
+        <w:t>Frontend</w:t>
+      </w:r>
+      <w:proofErr w:type="spellEnd"/>
+      <w:r>
+        <w:t xml:space="preserve"> debe saber de códigos [HTML, CSS y JavaScript](</w:t>
       </w:r>
       <w:hyperlink r:id="rId31" w:tgtFrame="_blank" w:history="1">
         <w:r>
@@ -2953,9 +3093,18 @@
         </w:r>
       </w:hyperlink>
       <w:r>
-        <w:t xml:space="preserve">) para poder usar algunos frameworks o librerías que expanden sus capacidades para crear cualquier tipo de interfaces de usuarios. </w:t>
+        <w:t xml:space="preserve">) para poder usar algunos </w:t>
+      </w:r>
+      <w:proofErr w:type="spellStart"/>
+      <w:r>
+        <w:t>frameworks</w:t>
+      </w:r>
+      <w:proofErr w:type="spellEnd"/>
+      <w:r>
+        <w:t xml:space="preserve"> o librerías que expanden sus capacidades para crear cualquier tipo de interfaces de usuarios. </w:t>
       </w:r>
       <w:hyperlink r:id="rId32" w:tgtFrame="_blank" w:history="1">
+        <w:proofErr w:type="spellStart"/>
         <w:r>
           <w:rPr>
             <w:rStyle w:val="Hipervnculo"/>
@@ -2964,11 +3113,13 @@
           </w:rPr>
           <w:t>React</w:t>
         </w:r>
+        <w:proofErr w:type="spellEnd"/>
       </w:hyperlink>
       <w:r>
         <w:t xml:space="preserve">, </w:t>
       </w:r>
       <w:hyperlink r:id="rId33" w:tgtFrame="_blank" w:history="1">
+        <w:proofErr w:type="spellStart"/>
         <w:r>
           <w:rPr>
             <w:rStyle w:val="Hipervnculo"/>
@@ -2977,6 +3128,7 @@
           </w:rPr>
           <w:t>Redux</w:t>
         </w:r>
+        <w:proofErr w:type="spellEnd"/>
       </w:hyperlink>
       <w:r>
         <w:t xml:space="preserve">, </w:t>
@@ -3001,8 +3153,18 @@
             <w:color w:val="auto"/>
             <w:u w:val="none"/>
           </w:rPr>
-          <w:t>Bootstrap, Foundation</w:t>
+          <w:t xml:space="preserve">Bootstrap, </w:t>
         </w:r>
+        <w:proofErr w:type="spellStart"/>
+        <w:r>
+          <w:rPr>
+            <w:rStyle w:val="Hipervnculo"/>
+            <w:color w:val="auto"/>
+            <w:u w:val="none"/>
+          </w:rPr>
+          <w:t>Foundation</w:t>
+        </w:r>
+        <w:proofErr w:type="spellEnd"/>
       </w:hyperlink>
       <w:r>
         <w:t xml:space="preserve">, </w:t>
@@ -3021,6 +3183,7 @@
         <w:t xml:space="preserve">, </w:t>
       </w:r>
       <w:hyperlink r:id="rId37" w:tgtFrame="_blank" w:history="1">
+        <w:proofErr w:type="spellStart"/>
         <w:r>
           <w:rPr>
             <w:rStyle w:val="Hipervnculo"/>
@@ -3029,11 +3192,13 @@
           </w:rPr>
           <w:t>Sass</w:t>
         </w:r>
+        <w:proofErr w:type="spellEnd"/>
       </w:hyperlink>
       <w:r>
         <w:t xml:space="preserve">, </w:t>
       </w:r>
       <w:hyperlink r:id="rId38" w:tgtFrame="_blank" w:history="1">
+        <w:proofErr w:type="spellStart"/>
         <w:r>
           <w:rPr>
             <w:rStyle w:val="Hipervnculo"/>
@@ -3042,11 +3207,13 @@
           </w:rPr>
           <w:t>Stylus</w:t>
         </w:r>
+        <w:proofErr w:type="spellEnd"/>
       </w:hyperlink>
       <w:r>
         <w:t xml:space="preserve"> y </w:t>
       </w:r>
       <w:hyperlink r:id="rId39" w:tgtFrame="_blank" w:history="1">
+        <w:proofErr w:type="spellStart"/>
         <w:r>
           <w:rPr>
             <w:rStyle w:val="Hipervnculo"/>
@@ -3055,6 +3222,7 @@
           </w:rPr>
           <w:t>PostCSS</w:t>
         </w:r>
+        <w:proofErr w:type="spellEnd"/>
       </w:hyperlink>
       <w:r>
         <w:t xml:space="preserve"> son algunos de ellos.</w:t>
@@ -3068,9 +3236,11 @@
         </w:numPr>
         <w:spacing w:before="100" w:beforeAutospacing="1" w:after="100" w:afterAutospacing="1" w:line="240" w:lineRule="auto"/>
       </w:pPr>
+      <w:proofErr w:type="spellStart"/>
       <w:r>
         <w:t>Backend</w:t>
       </w:r>
+      <w:proofErr w:type="spellEnd"/>
     </w:p>
     <w:p>
       <w:pPr>
@@ -3080,8 +3250,21 @@
         </w:numPr>
         <w:spacing w:before="100" w:beforeAutospacing="1" w:after="100" w:afterAutospacing="1" w:line="240" w:lineRule="auto"/>
       </w:pPr>
-      <w:r>
-        <w:t>Backend es la capa de acceso a datos de un software o cualquier dispositivo, que no es directamente accesible por los usuarios, además contiene la lógica de la aplicación que maneja dichos datos. El Backend también accede al servidor, que es una aplicación especializada que entiende la forma como el navegador solicita cosas.</w:t>
+      <w:proofErr w:type="spellStart"/>
+      <w:r>
+        <w:t>Backend</w:t>
+      </w:r>
+      <w:proofErr w:type="spellEnd"/>
+      <w:r>
+        <w:t xml:space="preserve"> es la capa de acceso a datos de un software o cualquier dispositivo, que no es directamente accesible por los usuarios, además contiene la lógica de la aplicación que maneja dichos datos. El </w:t>
+      </w:r>
+      <w:proofErr w:type="spellStart"/>
+      <w:r>
+        <w:t>Backend</w:t>
+      </w:r>
+      <w:proofErr w:type="spellEnd"/>
+      <w:r>
+        <w:t xml:space="preserve"> también accede al servidor, que es una aplicación especializada que entiende la forma como el navegador solicita cosas.</w:t>
       </w:r>
     </w:p>
     <w:p>
@@ -3093,7 +3276,15 @@
         <w:spacing w:before="100" w:beforeAutospacing="1" w:after="100" w:afterAutospacing="1" w:line="240" w:lineRule="auto"/>
       </w:pPr>
       <w:r>
-        <w:t>Algunos de los lenguajes de programación de Backend son</w:t>
+        <w:t xml:space="preserve">Algunos de los lenguajes de programación de </w:t>
+      </w:r>
+      <w:proofErr w:type="spellStart"/>
+      <w:r>
+        <w:t>Backend</w:t>
+      </w:r>
+      <w:proofErr w:type="spellEnd"/>
+      <w:r>
+        <w:t xml:space="preserve"> son</w:t>
       </w:r>
       <w:r>
         <w:t xml:space="preserve"> </w:t>
@@ -3247,7 +3438,23 @@
         <w:spacing w:before="100" w:beforeAutospacing="1" w:after="100" w:afterAutospacing="1" w:line="240" w:lineRule="auto"/>
       </w:pPr>
       <w:r>
-        <w:t>Proceso ETL (Extract, Transform, Load)</w:t>
+        <w:t>Proceso ETL (</w:t>
+      </w:r>
+      <w:proofErr w:type="spellStart"/>
+      <w:r>
+        <w:t>Extract</w:t>
+      </w:r>
+      <w:proofErr w:type="spellEnd"/>
+      <w:r>
+        <w:t xml:space="preserve">, </w:t>
+      </w:r>
+      <w:proofErr w:type="spellStart"/>
+      <w:r>
+        <w:t>Transform</w:t>
+      </w:r>
+      <w:proofErr w:type="spellEnd"/>
+      <w:r>
+        <w:t>, Load)</w:t>
       </w:r>
     </w:p>
     <w:p>
@@ -3282,9 +3489,11 @@
         </w:numPr>
         <w:spacing w:before="100" w:beforeAutospacing="1" w:after="100" w:afterAutospacing="1" w:line="240" w:lineRule="auto"/>
       </w:pPr>
+      <w:proofErr w:type="spellStart"/>
       <w:r>
         <w:t>Extract</w:t>
       </w:r>
+      <w:proofErr w:type="spellEnd"/>
     </w:p>
     <w:p>
       <w:pPr>
@@ -3307,7 +3516,15 @@
         <w:spacing w:before="100" w:beforeAutospacing="1" w:after="100" w:afterAutospacing="1" w:line="240" w:lineRule="auto"/>
       </w:pPr>
       <w:r>
-        <w:t>El origen de datos o “source” puede contener múltiples fuentes de datos.</w:t>
+        <w:t>El origen de datos o “</w:t>
+      </w:r>
+      <w:proofErr w:type="spellStart"/>
+      <w:r>
+        <w:t>source</w:t>
+      </w:r>
+      <w:proofErr w:type="spellEnd"/>
+      <w:r>
+        <w:t>” puede contener múltiples fuentes de datos.</w:t>
       </w:r>
     </w:p>
     <w:p>
@@ -3318,9 +3535,11 @@
         </w:numPr>
         <w:spacing w:before="100" w:beforeAutospacing="1" w:after="100" w:afterAutospacing="1" w:line="240" w:lineRule="auto"/>
       </w:pPr>
+      <w:proofErr w:type="spellStart"/>
       <w:r>
         <w:t>Transform</w:t>
       </w:r>
+      <w:proofErr w:type="spellEnd"/>
     </w:p>
     <w:p>
       <w:pPr>
@@ -3394,7 +3613,15 @@
         <w:spacing w:before="100" w:beforeAutospacing="1" w:after="100" w:afterAutospacing="1" w:line="240" w:lineRule="auto"/>
       </w:pPr>
       <w:r>
-        <w:t>Todo esto se realiza en el área de “staging”, un repositorio temporal</w:t>
+        <w:t>Todo esto se realiza en el área de “</w:t>
+      </w:r>
+      <w:proofErr w:type="spellStart"/>
+      <w:r>
+        <w:t>staging</w:t>
+      </w:r>
+      <w:proofErr w:type="spellEnd"/>
+      <w:r>
+        <w:t>”, un repositorio temporal</w:t>
       </w:r>
     </w:p>
     <w:p>
@@ -3418,7 +3645,23 @@
         <w:spacing w:before="100" w:beforeAutospacing="1" w:after="100" w:afterAutospacing="1" w:line="240" w:lineRule="auto"/>
       </w:pPr>
       <w:r>
-        <w:t>Una vez los datos están transformados y listos en el área de “staging”, se procede a cargarlos en la base de datos de analítica. Esta base de datos comúnmente es un datawarehouse en donde conviven distintos repositorios de datos.</w:t>
+        <w:t>Una vez los datos están transformados y listos en el área de “</w:t>
+      </w:r>
+      <w:proofErr w:type="spellStart"/>
+      <w:r>
+        <w:t>staging</w:t>
+      </w:r>
+      <w:proofErr w:type="spellEnd"/>
+      <w:r>
+        <w:t xml:space="preserve">”, se procede a cargarlos en la base de datos de analítica. Esta base de datos comúnmente es un </w:t>
+      </w:r>
+      <w:proofErr w:type="spellStart"/>
+      <w:r>
+        <w:t>datawarehouse</w:t>
+      </w:r>
+      <w:proofErr w:type="spellEnd"/>
+      <w:r>
+        <w:t xml:space="preserve"> en donde conviven distintos repositorios de datos.</w:t>
       </w:r>
     </w:p>
     <w:p>
@@ -3667,8 +3910,16 @@
         <w:rPr>
           <w:rStyle w:val="nfasis"/>
         </w:rPr>
-        <w:t>Data Base Management System</w:t>
-      </w:r>
+        <w:t xml:space="preserve">Data Base Management </w:t>
+      </w:r>
+      <w:proofErr w:type="spellStart"/>
+      <w:r>
+        <w:rPr>
+          <w:rStyle w:val="nfasis"/>
+        </w:rPr>
+        <w:t>System</w:t>
+      </w:r>
+      <w:proofErr w:type="spellEnd"/>
       <w:r>
         <w:t xml:space="preserve">) es un software que sirve para crear y acceder a los datos de la base de datos, como, por ejemplo, </w:t>
       </w:r>
@@ -3829,12 +4080,42 @@
       <w:r>
         <w:t xml:space="preserve"> (</w:t>
       </w:r>
+      <w:proofErr w:type="spellStart"/>
       <w:r>
         <w:rPr>
           <w:rStyle w:val="nfasis"/>
         </w:rPr>
-        <w:t>Structured Query Language</w:t>
-      </w:r>
+        <w:t>Structured</w:t>
+      </w:r>
+      <w:proofErr w:type="spellEnd"/>
+      <w:r>
+        <w:rPr>
+          <w:rStyle w:val="nfasis"/>
+        </w:rPr>
+        <w:t xml:space="preserve"> </w:t>
+      </w:r>
+      <w:proofErr w:type="spellStart"/>
+      <w:r>
+        <w:rPr>
+          <w:rStyle w:val="nfasis"/>
+        </w:rPr>
+        <w:t>Query</w:t>
+      </w:r>
+      <w:proofErr w:type="spellEnd"/>
+      <w:r>
+        <w:rPr>
+          <w:rStyle w:val="nfasis"/>
+        </w:rPr>
+        <w:t xml:space="preserve"> </w:t>
+      </w:r>
+      <w:proofErr w:type="spellStart"/>
+      <w:r>
+        <w:rPr>
+          <w:rStyle w:val="nfasis"/>
+        </w:rPr>
+        <w:t>Language</w:t>
+      </w:r>
+      <w:proofErr w:type="spellEnd"/>
       <w:r>
         <w:t>).</w:t>
       </w:r>
@@ -4018,7 +4299,23 @@
         <w:spacing w:before="100" w:beforeAutospacing="1" w:after="100" w:afterAutospacing="1" w:line="240" w:lineRule="auto"/>
       </w:pPr>
       <w:r>
-        <w:t>Base de datos NoSQL (Not Only SQL)</w:t>
+        <w:t>Base de datos NoSQL (</w:t>
+      </w:r>
+      <w:proofErr w:type="spellStart"/>
+      <w:r>
+        <w:t>Not</w:t>
+      </w:r>
+      <w:proofErr w:type="spellEnd"/>
+      <w:r>
+        <w:t xml:space="preserve"> </w:t>
+      </w:r>
+      <w:proofErr w:type="spellStart"/>
+      <w:r>
+        <w:t>Only</w:t>
+      </w:r>
+      <w:proofErr w:type="spellEnd"/>
+      <w:r>
+        <w:t xml:space="preserve"> SQL)</w:t>
       </w:r>
     </w:p>
     <w:p>
@@ -4414,7 +4711,15 @@
         <w:spacing w:before="100" w:beforeAutospacing="1" w:after="100" w:afterAutospacing="1" w:line="240" w:lineRule="auto"/>
       </w:pPr>
       <w:r>
-        <w:t>LAN (Local Area Network)</w:t>
+        <w:t xml:space="preserve">LAN (Local </w:t>
+      </w:r>
+      <w:proofErr w:type="spellStart"/>
+      <w:r>
+        <w:t>Area</w:t>
+      </w:r>
+      <w:proofErr w:type="spellEnd"/>
+      <w:r>
+        <w:t xml:space="preserve"> Network)</w:t>
       </w:r>
     </w:p>
     <w:p>
@@ -4559,7 +4864,31 @@
       </w:r>
       <w:r>
         <w:lastRenderedPageBreak/>
-        <w:t>independientes, aunque estas se encuentren dentro de una misma red física. De esta forma, un usuario podría disponer de varias VLANs dentro de un mismo router o switch.</w:t>
+        <w:t xml:space="preserve">independientes, aunque estas se encuentren dentro de una misma red física. De esta forma, un usuario podría disponer de varias </w:t>
+      </w:r>
+      <w:proofErr w:type="spellStart"/>
+      <w:r>
+        <w:t>VLANs</w:t>
+      </w:r>
+      <w:proofErr w:type="spellEnd"/>
+      <w:r>
+        <w:t xml:space="preserve"> dentro de un mismo </w:t>
+      </w:r>
+      <w:proofErr w:type="spellStart"/>
+      <w:r>
+        <w:t>router</w:t>
+      </w:r>
+      <w:proofErr w:type="spellEnd"/>
+      <w:r>
+        <w:t xml:space="preserve"> o </w:t>
+      </w:r>
+      <w:proofErr w:type="spellStart"/>
+      <w:r>
+        <w:t>switch</w:t>
+      </w:r>
+      <w:proofErr w:type="spellEnd"/>
+      <w:r>
+        <w:t>.</w:t>
       </w:r>
     </w:p>
     <w:p>
@@ -4583,8 +4912,13 @@
         <w:spacing w:before="100" w:beforeAutospacing="1" w:after="100" w:afterAutospacing="1" w:line="240" w:lineRule="auto"/>
       </w:pPr>
       <w:r>
-        <w:t>Enlace Trunk</w:t>
-      </w:r>
+        <w:t xml:space="preserve">Enlace </w:t>
+      </w:r>
+      <w:proofErr w:type="spellStart"/>
+      <w:r>
+        <w:t>Trunk</w:t>
+      </w:r>
+      <w:proofErr w:type="spellEnd"/>
     </w:p>
     <w:p>
       <w:pPr>
@@ -4597,14 +4931,72 @@
       <w:r>
         <w:t xml:space="preserve">Es un enlace que se configura en uno o más puertos de un </w:t>
       </w:r>
+      <w:proofErr w:type="spellStart"/>
       <w:r>
         <w:rPr>
           <w:rStyle w:val="Textoennegrita"/>
         </w:rPr>
         <w:t>switch</w:t>
       </w:r>
-      <w:r>
-        <w:t xml:space="preserve"> para permitir el paso del tráfico de las distintas VLANs que hemos configurado. Este enlace puede funcionar en una conexión de switch a otro switch o bien, de un switch a un router, e incluso de un switch a un servidor que soporte el estándar 802.1Q para «pasarle» varias VLANs simultáneamente.</w:t>
+      <w:proofErr w:type="spellEnd"/>
+      <w:r>
+        <w:t xml:space="preserve"> para permitir el paso del tráfico de las distintas </w:t>
+      </w:r>
+      <w:proofErr w:type="spellStart"/>
+      <w:r>
+        <w:t>VLANs</w:t>
+      </w:r>
+      <w:proofErr w:type="spellEnd"/>
+      <w:r>
+        <w:t xml:space="preserve"> que hemos configurado. Este enlace puede funcionar en una conexión de </w:t>
+      </w:r>
+      <w:proofErr w:type="spellStart"/>
+      <w:r>
+        <w:t>switch</w:t>
+      </w:r>
+      <w:proofErr w:type="spellEnd"/>
+      <w:r>
+        <w:t xml:space="preserve"> a otro </w:t>
+      </w:r>
+      <w:proofErr w:type="spellStart"/>
+      <w:r>
+        <w:t>switch</w:t>
+      </w:r>
+      <w:proofErr w:type="spellEnd"/>
+      <w:r>
+        <w:t xml:space="preserve"> o bien, de un </w:t>
+      </w:r>
+      <w:proofErr w:type="spellStart"/>
+      <w:r>
+        <w:t>switch</w:t>
+      </w:r>
+      <w:proofErr w:type="spellEnd"/>
+      <w:r>
+        <w:t xml:space="preserve"> a un </w:t>
+      </w:r>
+      <w:proofErr w:type="spellStart"/>
+      <w:r>
+        <w:t>router</w:t>
+      </w:r>
+      <w:proofErr w:type="spellEnd"/>
+      <w:r>
+        <w:t xml:space="preserve">, e incluso de un </w:t>
+      </w:r>
+      <w:proofErr w:type="spellStart"/>
+      <w:r>
+        <w:t>switch</w:t>
+      </w:r>
+      <w:proofErr w:type="spellEnd"/>
+      <w:r>
+        <w:t xml:space="preserve"> a un servidor que soporte el estándar 802.1Q para «pasarle» varias </w:t>
+      </w:r>
+      <w:proofErr w:type="spellStart"/>
+      <w:r>
+        <w:t>VLANs</w:t>
+      </w:r>
+      <w:proofErr w:type="spellEnd"/>
+      <w:r>
+        <w:t xml:space="preserve"> simultáneamente.</w:t>
       </w:r>
     </w:p>
     <w:p>
@@ -4637,7 +5029,23 @@
         <w:spacing w:before="100" w:beforeAutospacing="1" w:after="100" w:afterAutospacing="1" w:line="240" w:lineRule="auto"/>
       </w:pPr>
       <w:r>
-        <w:t xml:space="preserve">Por ejemplo, si tienes una misma VLAN (mismo código y nombre) en dos switches distintos, el enlace trunk permite </w:t>
+        <w:t xml:space="preserve">Por ejemplo, si tienes una misma VLAN (mismo código y nombre) en dos </w:t>
+      </w:r>
+      <w:proofErr w:type="spellStart"/>
+      <w:r>
+        <w:t>switches</w:t>
+      </w:r>
+      <w:proofErr w:type="spellEnd"/>
+      <w:r>
+        <w:t xml:space="preserve"> distintos, el enlace </w:t>
+      </w:r>
+      <w:proofErr w:type="spellStart"/>
+      <w:r>
+        <w:t>trunk</w:t>
+      </w:r>
+      <w:proofErr w:type="spellEnd"/>
+      <w:r>
+        <w:t xml:space="preserve"> permite </w:t>
       </w:r>
       <w:r>
         <w:t>que la información fluya entre las dos partes.</w:t>
@@ -4711,8 +5119,13 @@
         <w:spacing w:before="100" w:beforeAutospacing="1" w:after="100" w:afterAutospacing="1" w:line="240" w:lineRule="auto"/>
       </w:pPr>
       <w:r>
-        <w:t>VLAN trunking</w:t>
-      </w:r>
+        <w:t xml:space="preserve">VLAN </w:t>
+      </w:r>
+      <w:proofErr w:type="spellStart"/>
+      <w:r>
+        <w:t>trunking</w:t>
+      </w:r>
+      <w:proofErr w:type="spellEnd"/>
     </w:p>
     <w:p>
       <w:pPr>
@@ -4723,7 +5136,31 @@
         <w:spacing w:before="100" w:beforeAutospacing="1" w:after="100" w:afterAutospacing="1" w:line="240" w:lineRule="auto"/>
       </w:pPr>
       <w:r>
-        <w:t>Es la práctica de tener tramas de Ethernet de dos o más Vlan que fluye a través de un solo puerto y el cable, lo que permite al router hablar con dos o más Vlan sin necesidad de un puerto físico de cada uno de ellos.</w:t>
+        <w:t xml:space="preserve">Es la práctica de tener tramas de Ethernet de dos o más </w:t>
+      </w:r>
+      <w:proofErr w:type="spellStart"/>
+      <w:r>
+        <w:t>Vlan</w:t>
+      </w:r>
+      <w:proofErr w:type="spellEnd"/>
+      <w:r>
+        <w:t xml:space="preserve"> que fluye a través de un solo puerto y el cable, lo que permite al </w:t>
+      </w:r>
+      <w:proofErr w:type="spellStart"/>
+      <w:r>
+        <w:t>router</w:t>
+      </w:r>
+      <w:proofErr w:type="spellEnd"/>
+      <w:r>
+        <w:t xml:space="preserve"> hablar con dos o más </w:t>
+      </w:r>
+      <w:proofErr w:type="spellStart"/>
+      <w:r>
+        <w:t>Vlan</w:t>
+      </w:r>
+      <w:proofErr w:type="spellEnd"/>
+      <w:r>
+        <w:t xml:space="preserve"> sin necesidad de un puerto físico de cada uno de ellos.</w:t>
       </w:r>
     </w:p>
     <w:p>
@@ -4760,7 +5197,23 @@
       </w:pPr>
       <w:r>
         <w:lastRenderedPageBreak/>
-        <w:t>MAN (Metropolitan Area Network)</w:t>
+        <w:t>MAN (</w:t>
+      </w:r>
+      <w:proofErr w:type="spellStart"/>
+      <w:r>
+        <w:t>Metropolitan</w:t>
+      </w:r>
+      <w:proofErr w:type="spellEnd"/>
+      <w:r>
+        <w:t xml:space="preserve"> </w:t>
+      </w:r>
+      <w:proofErr w:type="spellStart"/>
+      <w:r>
+        <w:t>Area</w:t>
+      </w:r>
+      <w:proofErr w:type="spellEnd"/>
+      <w:r>
+        <w:t xml:space="preserve"> Network)</w:t>
       </w:r>
     </w:p>
     <w:p>
@@ -4772,7 +5225,23 @@
         <w:spacing w:before="100" w:beforeAutospacing="1" w:after="100" w:afterAutospacing="1" w:line="240" w:lineRule="auto"/>
       </w:pPr>
       <w:r>
-        <w:t>Una red de área metropolitana (MAN por las siglas en inglés de Metropolitan Area Network) consiste en computadoras compartiendo recursos entre sí en áreas de cobertura de mayor tamaño que una LAN, pero menor que una WAN. Funcionan de forma muy parecida a una red de área local, pero cumplen estándares tecnológicos diferentes. Estas mejoras son necesarias para subsanar los problemas de latencia (retardo en la entrega de información) y pérdida de calidad de la señal en interconexiones que abarcan largas distancias.</w:t>
+        <w:t xml:space="preserve">Una red de área metropolitana (MAN por las siglas en inglés de </w:t>
+      </w:r>
+      <w:proofErr w:type="spellStart"/>
+      <w:r>
+        <w:t>Metropolitan</w:t>
+      </w:r>
+      <w:proofErr w:type="spellEnd"/>
+      <w:r>
+        <w:t xml:space="preserve"> </w:t>
+      </w:r>
+      <w:proofErr w:type="spellStart"/>
+      <w:r>
+        <w:t>Area</w:t>
+      </w:r>
+      <w:proofErr w:type="spellEnd"/>
+      <w:r>
+        <w:t xml:space="preserve"> Network) consiste en computadoras compartiendo recursos entre sí en áreas de cobertura de mayor tamaño que una LAN, pero menor que una WAN. Funcionan de forma muy parecida a una red de área local, pero cumplen estándares tecnológicos diferentes. Estas mejoras son necesarias para subsanar los problemas de latencia (retardo en la entrega de información) y pérdida de calidad de la señal en interconexiones que abarcan largas distancias.</w:t>
       </w:r>
     </w:p>
     <w:p>
@@ -4864,7 +5333,15 @@
         <w:spacing w:before="100" w:beforeAutospacing="1" w:after="100" w:afterAutospacing="1" w:line="240" w:lineRule="auto"/>
       </w:pPr>
       <w:r>
-        <w:t>Las redes de área amplia (WAN por las siglas de Wide Area Network), son redes informáticas LAN y MAN interconectadas entre sí. Sus nodos están separados por distancias que pueden abarcar continentes enteros. Los integrantes de esas redes no necesariamente están conectados físicamente. Hacen uso de servicios de microondas y satelitales para integrar sus diferentes nodos.</w:t>
+        <w:t xml:space="preserve">Las redes de área amplia (WAN por las siglas de Wide </w:t>
+      </w:r>
+      <w:proofErr w:type="spellStart"/>
+      <w:r>
+        <w:t>Area</w:t>
+      </w:r>
+      <w:proofErr w:type="spellEnd"/>
+      <w:r>
+        <w:t xml:space="preserve"> Network), son redes informáticas LAN y MAN interconectadas entre sí. Sus nodos están separados por distancias que pueden abarcar continentes enteros. Los integrantes de esas redes no necesariamente están conectados físicamente. Hacen uso de servicios de microondas y satelitales para integrar sus diferentes nodos.</w:t>
       </w:r>
     </w:p>
     <w:p>
@@ -4972,7 +5449,15 @@
       </w:pPr>
       <w:r>
         <w:lastRenderedPageBreak/>
-        <w:t>Consiste en conectar las estaciones una en serie con la otra formando un anillo cerrado. La información debe pasar de una estación a otra hasta que llega al destinatario de la misma, generalmente la información es de tipo unidireccional.</w:t>
+        <w:t xml:space="preserve">Consiste en conectar las estaciones una en serie con la otra formando un anillo cerrado. La información debe pasar de una estación a otra hasta que llega al destinatario de </w:t>
+      </w:r>
+      <w:proofErr w:type="gramStart"/>
+      <w:r>
+        <w:t>la misma</w:t>
+      </w:r>
+      <w:proofErr w:type="gramEnd"/>
+      <w:r>
+        <w:t>, generalmente la información es de tipo unidireccional.</w:t>
       </w:r>
     </w:p>
     <w:p>
@@ -5171,12 +5656,14 @@
       <w:r>
         <w:t>Esta estructura es la más común y la que más flexibilidad proporciona a la hora de realizar modificaciones y ampliaciones. En ella cada uno de los nodos está conectado mediante un enlace directo a un centro de comunicaciones, concentrador "</w:t>
       </w:r>
+      <w:proofErr w:type="spellStart"/>
       <w:r>
         <w:rPr>
           <w:rStyle w:val="Textoennegrita"/>
         </w:rPr>
         <w:t>hub</w:t>
       </w:r>
+      <w:proofErr w:type="spellEnd"/>
       <w:r>
         <w:t>" o nodo central.</w:t>
       </w:r>
@@ -5274,7 +5761,23 @@
         <w:t>Tiene la función de interconectar los ordenadores de una red local</w:t>
       </w:r>
       <w:r>
-        <w:t>. Comparado con el switch y el router, es mucho más simple, ya que sólo se dedica a recibir datos procedentes de un ordenador para transmitirlo a los demás.</w:t>
+        <w:t xml:space="preserve">. Comparado con el </w:t>
+      </w:r>
+      <w:proofErr w:type="spellStart"/>
+      <w:r>
+        <w:t>switch</w:t>
+      </w:r>
+      <w:proofErr w:type="spellEnd"/>
+      <w:r>
+        <w:t xml:space="preserve"> y el </w:t>
+      </w:r>
+      <w:proofErr w:type="spellStart"/>
+      <w:r>
+        <w:t>router</w:t>
+      </w:r>
+      <w:proofErr w:type="spellEnd"/>
+      <w:r>
+        <w:t>, es mucho más simple, ya que sólo se dedica a recibir datos procedentes de un ordenador para transmitirlo a los demás.</w:t>
       </w:r>
     </w:p>
     <w:p>
@@ -5345,9 +5848,11 @@
         </w:numPr>
         <w:spacing w:before="100" w:beforeAutospacing="1" w:after="100" w:afterAutospacing="1" w:line="240" w:lineRule="auto"/>
       </w:pPr>
+      <w:proofErr w:type="spellStart"/>
       <w:r>
         <w:t>Switch</w:t>
       </w:r>
+      <w:proofErr w:type="spellEnd"/>
     </w:p>
     <w:p>
       <w:pPr>
@@ -5358,7 +5863,15 @@
         <w:spacing w:before="100" w:beforeAutospacing="1" w:after="100" w:afterAutospacing="1" w:line="240" w:lineRule="auto"/>
       </w:pPr>
       <w:r>
-        <w:t>A través de un switch aquella información proveniente del ordenador de origen es enviada al ordenador de destino.</w:t>
+        <w:t xml:space="preserve">A través de un </w:t>
+      </w:r>
+      <w:proofErr w:type="spellStart"/>
+      <w:r>
+        <w:t>switch</w:t>
+      </w:r>
+      <w:proofErr w:type="spellEnd"/>
+      <w:r>
+        <w:t xml:space="preserve"> aquella información proveniente del ordenador de origen es enviada al ordenador de destino.</w:t>
       </w:r>
     </w:p>
     <w:p>
@@ -5370,7 +5883,23 @@
         <w:spacing w:before="100" w:beforeAutospacing="1" w:after="100" w:afterAutospacing="1" w:line="240" w:lineRule="auto"/>
       </w:pPr>
       <w:r>
-        <w:t>El switch distribuye los datos a cada máquina de destino, mientras que el hub envía todos los datos a todas las máquinas que responden.</w:t>
+        <w:t xml:space="preserve">El </w:t>
+      </w:r>
+      <w:proofErr w:type="spellStart"/>
+      <w:r>
+        <w:t>switch</w:t>
+      </w:r>
+      <w:proofErr w:type="spellEnd"/>
+      <w:r>
+        <w:t xml:space="preserve"> distribuye los datos a cada máquina de destino, mientras que el </w:t>
+      </w:r>
+      <w:proofErr w:type="spellStart"/>
+      <w:r>
+        <w:t>hub</w:t>
+      </w:r>
+      <w:proofErr w:type="spellEnd"/>
+      <w:r>
+        <w:t xml:space="preserve"> envía todos los datos a todas las máquinas que responden.</w:t>
       </w:r>
     </w:p>
     <w:p>
@@ -5452,9 +5981,11 @@
         </w:numPr>
         <w:spacing w:before="100" w:beforeAutospacing="1" w:after="100" w:afterAutospacing="1" w:line="240" w:lineRule="auto"/>
       </w:pPr>
+      <w:proofErr w:type="spellStart"/>
       <w:r>
         <w:t>Router</w:t>
       </w:r>
+      <w:proofErr w:type="spellEnd"/>
     </w:p>
     <w:p>
       <w:pPr>
@@ -5465,7 +5996,15 @@
         <w:spacing w:before="100" w:beforeAutospacing="1" w:after="100" w:afterAutospacing="1" w:line="240" w:lineRule="auto"/>
       </w:pPr>
       <w:r>
-        <w:t xml:space="preserve">El Router se encarga de </w:t>
+        <w:t xml:space="preserve">El </w:t>
+      </w:r>
+      <w:proofErr w:type="spellStart"/>
+      <w:r>
+        <w:t>Router</w:t>
+      </w:r>
+      <w:proofErr w:type="spellEnd"/>
+      <w:r>
+        <w:t xml:space="preserve"> se encarga de </w:t>
       </w:r>
       <w:r>
         <w:rPr>
@@ -5545,8 +6084,29 @@
         </w:numPr>
         <w:spacing w:before="100" w:beforeAutospacing="1" w:after="100" w:afterAutospacing="1" w:line="240" w:lineRule="auto"/>
       </w:pPr>
-      <w:r>
-        <w:t xml:space="preserve">A día de hoy los Routers pueden cumplir las funciones de los otros dos dispositivos que hemos mencionado, ya que suelen incluir un Switch (o Hub) de entre 4 y 8 puertos Ethernet. De esta manera pueden hacer lo mismo, sólo que </w:t>
+      <w:proofErr w:type="gramStart"/>
+      <w:r>
+        <w:t>A día de hoy</w:t>
+      </w:r>
+      <w:proofErr w:type="gramEnd"/>
+      <w:r>
+        <w:t xml:space="preserve"> los </w:t>
+      </w:r>
+      <w:proofErr w:type="spellStart"/>
+      <w:r>
+        <w:t>Routers</w:t>
+      </w:r>
+      <w:proofErr w:type="spellEnd"/>
+      <w:r>
+        <w:t xml:space="preserve"> pueden cumplir las funciones de los otros dos dispositivos que hemos mencionado, ya que suelen incluir un </w:t>
+      </w:r>
+      <w:proofErr w:type="spellStart"/>
+      <w:r>
+        <w:t>Switch</w:t>
+      </w:r>
+      <w:proofErr w:type="spellEnd"/>
+      <w:r>
+        <w:t xml:space="preserve"> (o Hub) de entre 4 y 8 puertos Ethernet. De esta manera pueden hacer lo mismo, sólo que </w:t>
       </w:r>
       <w:r>
         <w:rPr>
@@ -5571,7 +6131,15 @@
         <w:spacing w:before="100" w:beforeAutospacing="1" w:after="100" w:afterAutospacing="1" w:line="240" w:lineRule="auto"/>
       </w:pPr>
       <w:r>
-        <w:t xml:space="preserve">Los routers también </w:t>
+        <w:t xml:space="preserve">Los </w:t>
+      </w:r>
+      <w:proofErr w:type="spellStart"/>
+      <w:r>
+        <w:t>routers</w:t>
+      </w:r>
+      <w:proofErr w:type="spellEnd"/>
+      <w:r>
+        <w:t xml:space="preserve"> también </w:t>
       </w:r>
       <w:r>
         <w:rPr>
@@ -5580,7 +6148,15 @@
         <w:t>incorporan otras tecnologías como un Firewall basado en hardware</w:t>
       </w:r>
       <w:r>
-        <w:t xml:space="preserve">, que protege tu red de forma inteligente y sin necesitar instalar nada más de posibles ataques DDoS y otros peligros. Además también incluyen otros servicios básicos como </w:t>
+        <w:t xml:space="preserve">, que protege tu red de forma inteligente y sin necesitar instalar nada más de posibles ataques </w:t>
+      </w:r>
+      <w:proofErr w:type="spellStart"/>
+      <w:r>
+        <w:t>DDoS</w:t>
+      </w:r>
+      <w:proofErr w:type="spellEnd"/>
+      <w:r>
+        <w:t xml:space="preserve"> y otros peligros. Además también incluyen otros servicios básicos como </w:t>
       </w:r>
       <w:r>
         <w:t>NAT</w:t>
@@ -5609,8 +6185,29 @@
         </w:numPr>
         <w:spacing w:before="100" w:beforeAutospacing="1" w:after="100" w:afterAutospacing="1" w:line="240" w:lineRule="auto"/>
       </w:pPr>
-      <w:r>
-        <w:t>Clock rate: velocidad de envío de datos (bits/seg)</w:t>
+      <w:proofErr w:type="spellStart"/>
+      <w:r>
+        <w:t>Clock</w:t>
+      </w:r>
+      <w:proofErr w:type="spellEnd"/>
+      <w:r>
+        <w:t xml:space="preserve"> </w:t>
+      </w:r>
+      <w:proofErr w:type="spellStart"/>
+      <w:r>
+        <w:t>rate</w:t>
+      </w:r>
+      <w:proofErr w:type="spellEnd"/>
+      <w:r>
+        <w:t>: velocidad de envío de datos (bits/</w:t>
+      </w:r>
+      <w:proofErr w:type="spellStart"/>
+      <w:r>
+        <w:t>seg</w:t>
+      </w:r>
+      <w:proofErr w:type="spellEnd"/>
+      <w:r>
+        <w:t>)</w:t>
       </w:r>
     </w:p>
     <w:p>
@@ -6028,7 +6625,15 @@
         <w:spacing w:before="100" w:beforeAutospacing="1" w:after="100" w:afterAutospacing="1" w:line="240" w:lineRule="auto"/>
       </w:pPr>
       <w:r>
-        <w:t>FTP (File Transfer Protocol)</w:t>
+        <w:t xml:space="preserve">FTP (File Transfer </w:t>
+      </w:r>
+      <w:proofErr w:type="spellStart"/>
+      <w:r>
+        <w:t>Protocol</w:t>
+      </w:r>
+      <w:proofErr w:type="spellEnd"/>
+      <w:r>
+        <w:t>)</w:t>
       </w:r>
     </w:p>
     <w:p>
@@ -6055,7 +6660,31 @@
         <w:spacing w:before="100" w:beforeAutospacing="1" w:after="100" w:afterAutospacing="1" w:line="240" w:lineRule="auto"/>
       </w:pPr>
       <w:r>
-        <w:t>DNS (Domain Name Service)</w:t>
+        <w:t>DNS (</w:t>
+      </w:r>
+      <w:proofErr w:type="spellStart"/>
+      <w:r>
+        <w:t>Domain</w:t>
+      </w:r>
+      <w:proofErr w:type="spellEnd"/>
+      <w:r>
+        <w:t xml:space="preserve"> </w:t>
+      </w:r>
+      <w:proofErr w:type="spellStart"/>
+      <w:r>
+        <w:t>Name</w:t>
+      </w:r>
+      <w:proofErr w:type="spellEnd"/>
+      <w:r>
+        <w:t xml:space="preserve"> </w:t>
+      </w:r>
+      <w:proofErr w:type="spellStart"/>
+      <w:r>
+        <w:t>Service</w:t>
+      </w:r>
+      <w:proofErr w:type="spellEnd"/>
+      <w:r>
+        <w:t>)</w:t>
       </w:r>
     </w:p>
     <w:p>
@@ -6081,11 +6710,19 @@
           <w:lang w:val="en-GB"/>
         </w:rPr>
       </w:pPr>
+      <w:proofErr w:type="gramStart"/>
       <w:r>
         <w:rPr>
           <w:lang w:val="en-GB"/>
         </w:rPr>
-        <w:t>IP(Internet Protocol)/</w:t>
+        <w:t>IP(</w:t>
+      </w:r>
+      <w:proofErr w:type="gramEnd"/>
+      <w:r>
+        <w:rPr>
+          <w:lang w:val="en-GB"/>
+        </w:rPr>
+        <w:t>Internet Protocol)/</w:t>
       </w:r>
       <w:r>
         <w:rPr>
@@ -6282,7 +6919,15 @@
         </w:rPr>
       </w:pPr>
       <w:r>
-        <w:t>La dirección de broadcast IPv4 es una dirección especial para cada red que permite la comunicación a todos los host en esa red. Para enviar datos a todos los hosts en una red a la vez, un host puede enviar un único paquete dirigido a la dirección de broadcast de la red, y cada host en la red que recibe este paquete procesa su contenido.</w:t>
+        <w:t xml:space="preserve">La dirección de broadcast IPv4 es una dirección especial para cada red que permite la comunicación a </w:t>
+      </w:r>
+      <w:proofErr w:type="gramStart"/>
+      <w:r>
+        <w:t>todos los host</w:t>
+      </w:r>
+      <w:proofErr w:type="gramEnd"/>
+      <w:r>
+        <w:t xml:space="preserve"> en esa red. Para enviar datos a todos los hosts en una red a la vez, un host puede enviar un único paquete dirigido a la dirección de broadcast de la red, y cada host en la red que recibe este paquete procesa su contenido.</w:t>
       </w:r>
     </w:p>
     <w:p>
@@ -6499,7 +7144,15 @@
         <w:t>pública</w:t>
       </w:r>
       <w:r>
-        <w:t xml:space="preserve"> es el identificador de nuestra red desde el exterior, es decir, la de nuestro router de casa, que es el que es visible desde fuera.</w:t>
+        <w:t xml:space="preserve"> es el identificador de nuestra red desde el exterior, es decir, la de nuestro </w:t>
+      </w:r>
+      <w:proofErr w:type="spellStart"/>
+      <w:r>
+        <w:t>router</w:t>
+      </w:r>
+      <w:proofErr w:type="spellEnd"/>
+      <w:r>
+        <w:t xml:space="preserve"> de casa, que es el que es visible desde fuera.</w:t>
       </w:r>
     </w:p>
     <w:p>
@@ -6535,7 +7188,23 @@
         <w:spacing w:before="100" w:beforeAutospacing="1" w:after="100" w:afterAutospacing="1" w:line="240" w:lineRule="auto"/>
       </w:pPr>
       <w:r>
-        <w:t>Ejemplo: cada una de las direcciones IP que el router asigna a nuestro ordenador, móvil, tablet o cualquier otro dispositivo que se esté conectado a él.</w:t>
+        <w:t xml:space="preserve">Ejemplo: cada una de las direcciones IP que el </w:t>
+      </w:r>
+      <w:proofErr w:type="spellStart"/>
+      <w:r>
+        <w:t>router</w:t>
+      </w:r>
+      <w:proofErr w:type="spellEnd"/>
+      <w:r>
+        <w:t xml:space="preserve"> asigna a nuestro ordenador, móvil, </w:t>
+      </w:r>
+      <w:proofErr w:type="spellStart"/>
+      <w:r>
+        <w:t>tablet</w:t>
+      </w:r>
+      <w:proofErr w:type="spellEnd"/>
+      <w:r>
+        <w:t xml:space="preserve"> o cualquier otro dispositivo que se esté conectado a él.</w:t>
       </w:r>
     </w:p>
     <w:p>
@@ -6635,7 +7304,23 @@
         <w:t xml:space="preserve"> </w:t>
       </w:r>
       <w:r>
-        <w:t>(Network Address Translation)</w:t>
+        <w:t xml:space="preserve">(Network </w:t>
+      </w:r>
+      <w:proofErr w:type="spellStart"/>
+      <w:r>
+        <w:t>Address</w:t>
+      </w:r>
+      <w:proofErr w:type="spellEnd"/>
+      <w:r>
+        <w:t xml:space="preserve"> </w:t>
+      </w:r>
+      <w:proofErr w:type="spellStart"/>
+      <w:r>
+        <w:t>Translation</w:t>
+      </w:r>
+      <w:proofErr w:type="spellEnd"/>
+      <w:r>
+        <w:t>)</w:t>
       </w:r>
     </w:p>
     <w:p>
@@ -6715,7 +7400,15 @@
         </w:drawing>
       </w:r>
       <w:r>
-        <w:t>Resumen de clases y rangos en redes publicas y privadas</w:t>
+        <w:t xml:space="preserve">Resumen de clases y rangos en redes </w:t>
+      </w:r>
+      <w:proofErr w:type="spellStart"/>
+      <w:r>
+        <w:t>publicas</w:t>
+      </w:r>
+      <w:proofErr w:type="spellEnd"/>
+      <w:r>
+        <w:t xml:space="preserve"> y privadas</w:t>
       </w:r>
       <w:r>
         <w:t>:</w:t>
@@ -6752,8 +7445,13 @@
       <w:r>
         <w:t xml:space="preserve">red </w:t>
       </w:r>
-      <w:r>
-        <w:t>diferencía la porción de red de la porción de hosts en una dirección IP.</w:t>
+      <w:proofErr w:type="spellStart"/>
+      <w:r>
+        <w:t>diferencía</w:t>
+      </w:r>
+      <w:proofErr w:type="spellEnd"/>
+      <w:r>
+        <w:t xml:space="preserve"> la porción de red de la porción de hosts en una dirección IP.</w:t>
       </w:r>
     </w:p>
     <w:p>
@@ -7055,7 +7753,15 @@
         <w:spacing w:before="100" w:beforeAutospacing="1" w:after="100" w:afterAutospacing="1" w:line="240" w:lineRule="auto"/>
       </w:pPr>
       <w:r>
-        <w:t>Subredes (subneting)</w:t>
+        <w:t>Subredes (</w:t>
+      </w:r>
+      <w:proofErr w:type="spellStart"/>
+      <w:r>
+        <w:t>subneting</w:t>
+      </w:r>
+      <w:proofErr w:type="spellEnd"/>
+      <w:r>
+        <w:t>)</w:t>
       </w:r>
     </w:p>
     <w:p>
@@ -7284,12 +7990,21 @@
       <w:r>
         <w:t xml:space="preserve">Cada una de las subredes tendrá una </w:t>
       </w:r>
+      <w:proofErr w:type="spellStart"/>
       <w:r>
         <w:rPr>
           <w:b/>
           <w:bCs/>
         </w:rPr>
-        <w:t>mascara de subred</w:t>
+        <w:t>mascara</w:t>
+      </w:r>
+      <w:proofErr w:type="spellEnd"/>
+      <w:r>
+        <w:rPr>
+          <w:b/>
+          <w:bCs/>
+        </w:rPr>
+        <w:t xml:space="preserve"> de subred</w:t>
       </w:r>
       <w:r>
         <w:t xml:space="preserve"> de 255.255.255.224</w:t>
@@ -7378,8 +8093,13 @@
       <w:r>
         <w:t xml:space="preserve">Todo el proceso interno desde que entramos en una página web </w:t>
       </w:r>
-      <w:r>
-        <w:t xml:space="preserve">esta en el punto </w:t>
+      <w:proofErr w:type="spellStart"/>
+      <w:r>
+        <w:t>esta</w:t>
+      </w:r>
+      <w:proofErr w:type="spellEnd"/>
+      <w:r>
+        <w:t xml:space="preserve"> en el punto </w:t>
       </w:r>
       <w:hyperlink w:anchor="_1.7._Tarea_25" w:history="1">
         <w:r>
@@ -7429,7 +8149,15 @@
         <w:spacing w:before="100" w:beforeAutospacing="1" w:after="100" w:afterAutospacing="1" w:line="240" w:lineRule="auto"/>
       </w:pPr>
       <w:r>
-        <w:t xml:space="preserve">Este dispositivo, al conectar dos redes del Internet Protocol (IP), poseerá: </w:t>
+        <w:t xml:space="preserve">Este dispositivo, al conectar dos redes del Internet </w:t>
+      </w:r>
+      <w:proofErr w:type="spellStart"/>
+      <w:r>
+        <w:t>Protocol</w:t>
+      </w:r>
+      <w:proofErr w:type="spellEnd"/>
+      <w:r>
+        <w:t xml:space="preserve"> (IP), poseerá: </w:t>
       </w:r>
     </w:p>
     <w:p>
@@ -7465,7 +8193,15 @@
         <w:spacing w:before="100" w:beforeAutospacing="1" w:after="100" w:afterAutospacing="1" w:line="240" w:lineRule="auto"/>
       </w:pPr>
       <w:r>
-        <w:t>En casa este dispositivo suele ser el router, que conecta la red local (LAN) con el Internet (WAN).</w:t>
+        <w:t xml:space="preserve">En casa este dispositivo suele ser el </w:t>
+      </w:r>
+      <w:proofErr w:type="spellStart"/>
+      <w:r>
+        <w:t>router</w:t>
+      </w:r>
+      <w:proofErr w:type="spellEnd"/>
+      <w:r>
+        <w:t>, que conecta la red local (LAN) con el Internet (WAN).</w:t>
       </w:r>
     </w:p>
     <w:p>
@@ -7548,11 +8284,27 @@
         <w:spacing w:before="100" w:beforeAutospacing="1" w:after="100" w:afterAutospacing="1" w:line="240" w:lineRule="auto"/>
       </w:pPr>
       <w:r>
-        <w:t>El protocolo de configuración dinámica de host (DHCP, Dynamic Host Configuration Protocol) es un estándar TCP/IP</w:t>
-      </w:r>
+        <w:t xml:space="preserve">El protocolo de configuración dinámica de host (DHCP, Dynamic Host </w:t>
+      </w:r>
+      <w:proofErr w:type="spellStart"/>
+      <w:r>
+        <w:t>Configuration</w:t>
+      </w:r>
+      <w:proofErr w:type="spellEnd"/>
       <w:r>
         <w:t xml:space="preserve"> </w:t>
       </w:r>
+      <w:proofErr w:type="spellStart"/>
+      <w:r>
+        <w:t>Protocol</w:t>
+      </w:r>
+      <w:proofErr w:type="spellEnd"/>
+      <w:r>
+        <w:t>) es un estándar TCP/IP</w:t>
+      </w:r>
+      <w:r>
+        <w:t xml:space="preserve"> </w:t>
+      </w:r>
       <w:r>
         <w:t>diseñado para simplificar la administración de la configuración IP de los equipos de nuestra red</w:t>
       </w:r>
@@ -7566,7 +8318,15 @@
         <w:spacing w:before="100" w:beforeAutospacing="1" w:after="100" w:afterAutospacing="1" w:line="240" w:lineRule="auto"/>
       </w:pPr>
       <w:r>
-        <w:t>Si disponemos de un servidor DHCP, la configuración IP de los PCs puede hacerse de forma automática, evitando así la</w:t>
+        <w:t xml:space="preserve">Si disponemos de un servidor DHCP, la configuración IP de los </w:t>
+      </w:r>
+      <w:proofErr w:type="spellStart"/>
+      <w:r>
+        <w:t>PCs</w:t>
+      </w:r>
+      <w:proofErr w:type="spellEnd"/>
+      <w:r>
+        <w:t xml:space="preserve"> puede hacerse de forma automática, evitando así la</w:t>
       </w:r>
       <w:r>
         <w:t xml:space="preserve"> n</w:t>
@@ -7693,8 +8453,13 @@
         <w:spacing w:before="100" w:beforeAutospacing="1" w:after="100" w:afterAutospacing="1" w:line="240" w:lineRule="auto"/>
       </w:pPr>
       <w:r>
-        <w:t>Consiste en reservar algunas direcciones IP para asignárselas siempre a los mismos PCs</w:t>
-      </w:r>
+        <w:t xml:space="preserve">Consiste en reservar algunas direcciones IP para asignárselas siempre a los mismos </w:t>
+      </w:r>
+      <w:proofErr w:type="spellStart"/>
+      <w:r>
+        <w:t>PCs</w:t>
+      </w:r>
+      <w:proofErr w:type="spellEnd"/>
       <w:r>
         <w:t xml:space="preserve"> </w:t>
       </w:r>
@@ -7992,7 +8757,15 @@
         </w:numPr>
       </w:pPr>
       <w:r>
-        <w:t>Su única misión es la de meterse en tu ordenador y empezar a mostrarte publicidad, ya sea mientras estás navegando por internet, a forma de popup en momentos aleatorios o durante la ejecución de un programa.</w:t>
+        <w:t xml:space="preserve">Su única misión es la de meterse en tu ordenador y empezar a mostrarte publicidad, ya sea mientras estás navegando por internet, a forma de </w:t>
+      </w:r>
+      <w:proofErr w:type="spellStart"/>
+      <w:r>
+        <w:t>popup</w:t>
+      </w:r>
+      <w:proofErr w:type="spellEnd"/>
+      <w:r>
+        <w:t xml:space="preserve"> en momentos aleatorios o durante la ejecución de un programa.</w:t>
       </w:r>
     </w:p>
     <w:p>
@@ -8015,9 +8788,11 @@
           <w:numId w:val="8"/>
         </w:numPr>
       </w:pPr>
+      <w:proofErr w:type="spellStart"/>
       <w:r>
         <w:t>Ransomware</w:t>
       </w:r>
+      <w:proofErr w:type="spellEnd"/>
     </w:p>
     <w:p>
       <w:pPr>
@@ -8039,9 +8814,11 @@
           <w:numId w:val="8"/>
         </w:numPr>
       </w:pPr>
+      <w:proofErr w:type="spellStart"/>
       <w:r>
         <w:t>DDoS</w:t>
       </w:r>
+      <w:proofErr w:type="spellEnd"/>
     </w:p>
     <w:p>
       <w:pPr>
@@ -8085,7 +8862,15 @@
         </w:numPr>
       </w:pPr>
       <w:r>
-        <w:t>Son fragmentos de código que generalmente el cracker introduce utilizando una puerta de entrada que siempre está accesible como son los campos de los formularios de cualquier aplicación web (por ejemplo, el buscador de google es un campo de un formulario, formularios para el inicio de sesión, formularios de contacto, ...)</w:t>
+        <w:t xml:space="preserve">Son fragmentos de código que generalmente el cracker introduce utilizando una puerta de entrada que siempre está accesible como son los campos de los formularios de cualquier aplicación web (por ejemplo, el buscador de </w:t>
+      </w:r>
+      <w:proofErr w:type="spellStart"/>
+      <w:r>
+        <w:t>google</w:t>
+      </w:r>
+      <w:proofErr w:type="spellEnd"/>
+      <w:r>
+        <w:t xml:space="preserve"> es un campo de un formulario, formularios para el inicio de sesión, formularios de contacto, ...)</w:t>
       </w:r>
       <w:r>
         <w:t xml:space="preserve"> para obtener información de las bases de datos o alterarlas.</w:t>
@@ -8115,8 +8900,21 @@
         </w:numPr>
       </w:pPr>
       <w:r>
-        <w:t>Man in the middle</w:t>
-      </w:r>
+        <w:t xml:space="preserve">Man in </w:t>
+      </w:r>
+      <w:proofErr w:type="spellStart"/>
+      <w:r>
+        <w:t>the</w:t>
+      </w:r>
+      <w:proofErr w:type="spellEnd"/>
+      <w:r>
+        <w:t xml:space="preserve"> </w:t>
+      </w:r>
+      <w:proofErr w:type="spellStart"/>
+      <w:r>
+        <w:t>middle</w:t>
+      </w:r>
+      <w:proofErr w:type="spellEnd"/>
     </w:p>
     <w:p>
       <w:pPr>
@@ -8139,7 +8937,15 @@
         </w:numPr>
       </w:pPr>
       <w:r>
-        <w:t>XSS (Cross-site Script)</w:t>
+        <w:t>XSS (Cross-</w:t>
+      </w:r>
+      <w:proofErr w:type="spellStart"/>
+      <w:r>
+        <w:t>site</w:t>
+      </w:r>
+      <w:proofErr w:type="spellEnd"/>
+      <w:r>
+        <w:t xml:space="preserve"> Script)</w:t>
       </w:r>
     </w:p>
     <w:p>
@@ -8151,7 +8957,15 @@
         </w:numPr>
       </w:pPr>
       <w:r>
-        <w:t xml:space="preserve">Cuando el atacante es capaz de inyectar un script, normalmente Javascript, en la salida de una aplicación web de forma que esta se ejecutará en el navegador </w:t>
+        <w:t xml:space="preserve">Cuando el atacante es capaz de inyectar un script, normalmente </w:t>
+      </w:r>
+      <w:proofErr w:type="spellStart"/>
+      <w:r>
+        <w:t>Javascript</w:t>
+      </w:r>
+      <w:proofErr w:type="spellEnd"/>
+      <w:r>
+        <w:t xml:space="preserve">, en la salida de una aplicación web de forma que esta se ejecutará en el navegador </w:t>
       </w:r>
       <w:r>
         <w:lastRenderedPageBreak/>
@@ -8235,8 +9049,17 @@
           <w:b/>
           <w:bCs/>
         </w:rPr>
-        <w:t>Expresiones regulares/Regex</w:t>
-      </w:r>
+        <w:t>Expresiones regulares/</w:t>
+      </w:r>
+      <w:proofErr w:type="spellStart"/>
+      <w:r>
+        <w:rPr>
+          <w:b/>
+          <w:bCs/>
+        </w:rPr>
+        <w:t>Regex</w:t>
+      </w:r>
+      <w:proofErr w:type="spellEnd"/>
     </w:p>
     <w:p>
       <w:pPr>
@@ -8361,8 +9184,13 @@
         </w:numPr>
       </w:pPr>
       <w:r>
-        <w:t>Técnicas de scraping</w:t>
-      </w:r>
+        <w:t xml:space="preserve">Técnicas de </w:t>
+      </w:r>
+      <w:proofErr w:type="spellStart"/>
+      <w:r>
+        <w:t>scraping</w:t>
+      </w:r>
+      <w:proofErr w:type="spellEnd"/>
     </w:p>
     <w:p>
       <w:pPr>
@@ -8385,7 +9213,31 @@
         </w:numPr>
       </w:pPr>
       <w:r>
-        <w:t>Por ejemplo, queremos descargar todos los resultados de competiciones deportivas del último fin de semana. Hacerlo de forma manual sería un trabajo titánico. Con web scraping programamos un bot crawler que entra en la web, hace raspado de resultados, y los copia directamente a una base de datos.</w:t>
+        <w:t xml:space="preserve">Por ejemplo, queremos descargar todos los resultados de competiciones deportivas del último fin de semana. Hacerlo de forma manual sería un trabajo titánico. Con web </w:t>
+      </w:r>
+      <w:proofErr w:type="spellStart"/>
+      <w:r>
+        <w:t>scraping</w:t>
+      </w:r>
+      <w:proofErr w:type="spellEnd"/>
+      <w:r>
+        <w:t xml:space="preserve"> programamos un </w:t>
+      </w:r>
+      <w:proofErr w:type="spellStart"/>
+      <w:r>
+        <w:t>bot</w:t>
+      </w:r>
+      <w:proofErr w:type="spellEnd"/>
+      <w:r>
+        <w:t xml:space="preserve"> </w:t>
+      </w:r>
+      <w:proofErr w:type="spellStart"/>
+      <w:r>
+        <w:t>crawler</w:t>
+      </w:r>
+      <w:proofErr w:type="spellEnd"/>
+      <w:r>
+        <w:t xml:space="preserve"> que entra en la web, hace raspado de resultados, y los copia directamente a una base de datos.</w:t>
       </w:r>
     </w:p>
     <w:p>
@@ -8397,7 +9249,15 @@
         </w:numPr>
       </w:pPr>
       <w:r>
-        <w:t>El uso del scraping, a pesar de ser una técnica desconocida para muchas empresas, es mucho más habitual de lo que se pueda pensar. Algunos autores hablan de que más del 45% del tráfico de la red está realizado por robots y no por humanos.</w:t>
+        <w:t xml:space="preserve">El uso del </w:t>
+      </w:r>
+      <w:proofErr w:type="spellStart"/>
+      <w:r>
+        <w:t>scraping</w:t>
+      </w:r>
+      <w:proofErr w:type="spellEnd"/>
+      <w:r>
+        <w:t>, a pesar de ser una técnica desconocida para muchas empresas, es mucho más habitual de lo que se pueda pensar. Algunos autores hablan de que más del 45% del tráfico de la red está realizado por robots y no por humanos.</w:t>
       </w:r>
     </w:p>
     <w:p>
@@ -8450,12 +9310,14 @@
       <w:r>
         <w:t xml:space="preserve"> se encuentra a sí mismo, a menos que se trate de un </w:t>
       </w:r>
+      <w:proofErr w:type="spellStart"/>
       <w:r>
         <w:rPr>
           <w:rStyle w:val="nfasis"/>
         </w:rPr>
         <w:t>metacaracter</w:t>
       </w:r>
+      <w:proofErr w:type="spellEnd"/>
       <w:r>
         <w:t xml:space="preserve"> con significado especial.</w:t>
       </w:r>
@@ -8493,7 +9355,15 @@
         </w:numPr>
       </w:pPr>
       <w:r>
-        <w:t>La sintaxis de las expresiones regulares nos permite utilizar las secuencias de escape que ya conocemos de otros lenguajes de programación para esos casos especiales como ser finales de línea, tabs, barras diagonales, etc.</w:t>
+        <w:t xml:space="preserve">La sintaxis de las expresiones regulares nos permite utilizar las secuencias de escape que ya conocemos de otros lenguajes de programación para esos casos especiales como ser finales de línea, </w:t>
+      </w:r>
+      <w:proofErr w:type="spellStart"/>
+      <w:r>
+        <w:t>tabs</w:t>
+      </w:r>
+      <w:proofErr w:type="spellEnd"/>
+      <w:r>
+        <w:t>, barras diagonales, etc.</w:t>
       </w:r>
     </w:p>
     <w:p>
@@ -8599,9 +9469,11 @@
           <w:numId w:val="8"/>
         </w:numPr>
       </w:pPr>
+      <w:proofErr w:type="spellStart"/>
       <w:r>
         <w:t>Metacaracteres</w:t>
       </w:r>
+      <w:proofErr w:type="spellEnd"/>
     </w:p>
     <w:p>
       <w:pPr>
@@ -8813,7 +9685,23 @@
         </w:numPr>
       </w:pPr>
       <w:r>
-        <w:t>Sirven para especificar el número de ocurrencias del carácter previo, de un metacaracter o de una subexpresión.</w:t>
+        <w:t xml:space="preserve">Sirven para especificar el número de ocurrencias del carácter previo, de un </w:t>
+      </w:r>
+      <w:proofErr w:type="spellStart"/>
+      <w:r>
+        <w:t>metacaracter</w:t>
+      </w:r>
+      <w:proofErr w:type="spellEnd"/>
+      <w:r>
+        <w:t xml:space="preserve"> o de una </w:t>
+      </w:r>
+      <w:proofErr w:type="spellStart"/>
+      <w:r>
+        <w:t>subexpresión</w:t>
+      </w:r>
+      <w:proofErr w:type="spellEnd"/>
+      <w:r>
+        <w:t>.</w:t>
       </w:r>
     </w:p>
     <w:p>
@@ -8910,7 +9798,15 @@
         </w:numPr>
       </w:pPr>
       <w:r>
-        <w:t xml:space="preserve">Por ejemplo, escribiendo do|re|mi encontrará cualquier "do", "re", o "mi" en el texto de entrada. </w:t>
+        <w:t xml:space="preserve">Por ejemplo, escribiendo </w:t>
+      </w:r>
+      <w:proofErr w:type="spellStart"/>
+      <w:r>
+        <w:t>do|re|mi</w:t>
+      </w:r>
+      <w:proofErr w:type="spellEnd"/>
+      <w:r>
+        <w:t xml:space="preserve"> encontrará cualquier "do", "re", o "mi" en el texto de entrada. </w:t>
       </w:r>
     </w:p>
     <w:p>
@@ -8925,6 +9821,16 @@
         <w:t>Las alternativas son evaluadas de izquierda a derecha, por lo tanto la primera alternativa que coincide plenamente con la expresión analizada es la que se selecciona.</w:t>
       </w:r>
     </w:p>
+    <w:p/>
+    <w:p>
+      <w:pPr>
+        <w:pStyle w:val="Ttulo2"/>
+      </w:pPr>
+      <w:r>
+        <w:t>1.14. Tarea 42</w:t>
+      </w:r>
+    </w:p>
+    <w:p/>
     <w:p>
       <w:pPr>
         <w:pStyle w:val="Prrafodelista"/>
@@ -8933,8 +9839,1312 @@
           <w:numId w:val="8"/>
         </w:numPr>
       </w:pPr>
-    </w:p>
-    <w:p/>
+      <w:r>
+        <w:t>Archivos HTML</w:t>
+      </w:r>
+    </w:p>
+    <w:p>
+      <w:pPr>
+        <w:pStyle w:val="Prrafodelista"/>
+        <w:numPr>
+          <w:ilvl w:val="1"/>
+          <w:numId w:val="8"/>
+        </w:numPr>
+        <w:rPr>
+          <w:rStyle w:val="seosummary"/>
+        </w:rPr>
+      </w:pPr>
+      <w:r>
+        <w:rPr>
+          <w:rStyle w:val="Textoennegrita"/>
+          <w:b w:val="0"/>
+          <w:bCs w:val="0"/>
+        </w:rPr>
+        <w:lastRenderedPageBreak/>
+        <w:t>HTML</w:t>
+      </w:r>
+      <w:r>
+        <w:rPr>
+          <w:rStyle w:val="seosummary"/>
+        </w:rPr>
+        <w:t xml:space="preserve"> (Lenguaje de Marcas de Hipertexto, del inglés </w:t>
+      </w:r>
+      <w:proofErr w:type="spellStart"/>
+      <w:r>
+        <w:rPr>
+          <w:rStyle w:val="nfasis"/>
+          <w:i w:val="0"/>
+          <w:iCs w:val="0"/>
+        </w:rPr>
+        <w:t>HyperText</w:t>
+      </w:r>
+      <w:proofErr w:type="spellEnd"/>
+      <w:r>
+        <w:rPr>
+          <w:rStyle w:val="nfasis"/>
+          <w:i w:val="0"/>
+          <w:iCs w:val="0"/>
+        </w:rPr>
+        <w:t xml:space="preserve"> </w:t>
+      </w:r>
+      <w:proofErr w:type="spellStart"/>
+      <w:r>
+        <w:rPr>
+          <w:rStyle w:val="nfasis"/>
+          <w:i w:val="0"/>
+          <w:iCs w:val="0"/>
+        </w:rPr>
+        <w:t>Markup</w:t>
+      </w:r>
+      <w:proofErr w:type="spellEnd"/>
+      <w:r>
+        <w:rPr>
+          <w:rStyle w:val="nfasis"/>
+          <w:i w:val="0"/>
+          <w:iCs w:val="0"/>
+        </w:rPr>
+        <w:t xml:space="preserve"> </w:t>
+      </w:r>
+      <w:proofErr w:type="spellStart"/>
+      <w:r>
+        <w:rPr>
+          <w:rStyle w:val="nfasis"/>
+          <w:i w:val="0"/>
+          <w:iCs w:val="0"/>
+        </w:rPr>
+        <w:t>Language</w:t>
+      </w:r>
+      <w:proofErr w:type="spellEnd"/>
+      <w:r>
+        <w:rPr>
+          <w:rStyle w:val="seosummary"/>
+          <w:i/>
+          <w:iCs/>
+        </w:rPr>
+        <w:t>)</w:t>
+      </w:r>
+      <w:r>
+        <w:rPr>
+          <w:rStyle w:val="seosummary"/>
+        </w:rPr>
+        <w:t xml:space="preserve"> es el componente más básico de la Web. </w:t>
+      </w:r>
+    </w:p>
+    <w:p>
+      <w:pPr>
+        <w:pStyle w:val="Prrafodelista"/>
+        <w:numPr>
+          <w:ilvl w:val="1"/>
+          <w:numId w:val="8"/>
+        </w:numPr>
+        <w:rPr>
+          <w:rStyle w:val="seosummary"/>
+        </w:rPr>
+      </w:pPr>
+      <w:r>
+        <w:rPr>
+          <w:rStyle w:val="seosummary"/>
+        </w:rPr>
+        <w:t>Define el significado y la estructura del contenido web.</w:t>
+      </w:r>
+    </w:p>
+    <w:p>
+      <w:pPr>
+        <w:pStyle w:val="Prrafodelista"/>
+        <w:numPr>
+          <w:ilvl w:val="1"/>
+          <w:numId w:val="8"/>
+        </w:numPr>
+      </w:pPr>
+      <w:r>
+        <w:t xml:space="preserve">HTML utiliza "marcas" para etiquetar texto, imágenes y otro contenido para mostrarlo en un navegador Web. Las  marcas HTML incluyen "elementos" especiales como </w:t>
+      </w:r>
+      <w:hyperlink r:id="rId68" w:history="1">
+        <w:r>
+          <w:rPr>
+            <w:rStyle w:val="CdigoHTML"/>
+            <w:rFonts w:eastAsiaTheme="minorHAnsi"/>
+            <w:color w:val="0000FF"/>
+            <w:u w:val="single"/>
+          </w:rPr>
+          <w:t>&lt;head&gt;</w:t>
+        </w:r>
+      </w:hyperlink>
+      <w:r>
+        <w:t xml:space="preserve">, </w:t>
+      </w:r>
+      <w:hyperlink r:id="rId69" w:history="1">
+        <w:r>
+          <w:rPr>
+            <w:rStyle w:val="CdigoHTML"/>
+            <w:rFonts w:eastAsiaTheme="minorHAnsi"/>
+            <w:color w:val="0000FF"/>
+            <w:u w:val="single"/>
+          </w:rPr>
+          <w:t>&lt;</w:t>
+        </w:r>
+        <w:proofErr w:type="spellStart"/>
+        <w:r>
+          <w:rPr>
+            <w:rStyle w:val="CdigoHTML"/>
+            <w:rFonts w:eastAsiaTheme="minorHAnsi"/>
+            <w:color w:val="0000FF"/>
+            <w:u w:val="single"/>
+          </w:rPr>
+          <w:t>title</w:t>
+        </w:r>
+        <w:proofErr w:type="spellEnd"/>
+        <w:r>
+          <w:rPr>
+            <w:rStyle w:val="CdigoHTML"/>
+            <w:rFonts w:eastAsiaTheme="minorHAnsi"/>
+            <w:color w:val="0000FF"/>
+            <w:u w:val="single"/>
+          </w:rPr>
+          <w:t>&gt;</w:t>
+        </w:r>
+      </w:hyperlink>
+      <w:r>
+        <w:t xml:space="preserve">, </w:t>
+      </w:r>
+      <w:hyperlink r:id="rId70" w:history="1">
+        <w:r>
+          <w:rPr>
+            <w:rStyle w:val="CdigoHTML"/>
+            <w:rFonts w:eastAsiaTheme="minorHAnsi"/>
+            <w:color w:val="0000FF"/>
+            <w:u w:val="single"/>
+          </w:rPr>
+          <w:t>&lt;</w:t>
+        </w:r>
+        <w:proofErr w:type="spellStart"/>
+        <w:r>
+          <w:rPr>
+            <w:rStyle w:val="CdigoHTML"/>
+            <w:rFonts w:eastAsiaTheme="minorHAnsi"/>
+            <w:color w:val="0000FF"/>
+            <w:u w:val="single"/>
+          </w:rPr>
+          <w:t>body</w:t>
+        </w:r>
+        <w:proofErr w:type="spellEnd"/>
+        <w:r>
+          <w:rPr>
+            <w:rStyle w:val="CdigoHTML"/>
+            <w:rFonts w:eastAsiaTheme="minorHAnsi"/>
+            <w:color w:val="0000FF"/>
+            <w:u w:val="single"/>
+          </w:rPr>
+          <w:t>&gt;</w:t>
+        </w:r>
+      </w:hyperlink>
+      <w:r>
+        <w:t xml:space="preserve">, </w:t>
+      </w:r>
+      <w:hyperlink r:id="rId71" w:history="1">
+        <w:r>
+          <w:rPr>
+            <w:rStyle w:val="CdigoHTML"/>
+            <w:rFonts w:eastAsiaTheme="minorHAnsi"/>
+            <w:color w:val="0000FF"/>
+            <w:u w:val="single"/>
+          </w:rPr>
+          <w:t>&lt;</w:t>
+        </w:r>
+        <w:proofErr w:type="spellStart"/>
+        <w:r>
+          <w:rPr>
+            <w:rStyle w:val="CdigoHTML"/>
+            <w:rFonts w:eastAsiaTheme="minorHAnsi"/>
+            <w:color w:val="0000FF"/>
+            <w:u w:val="single"/>
+          </w:rPr>
+          <w:t>header</w:t>
+        </w:r>
+        <w:proofErr w:type="spellEnd"/>
+        <w:r>
+          <w:rPr>
+            <w:rStyle w:val="CdigoHTML"/>
+            <w:rFonts w:eastAsiaTheme="minorHAnsi"/>
+            <w:color w:val="0000FF"/>
+            <w:u w:val="single"/>
+          </w:rPr>
+          <w:t>&gt;</w:t>
+        </w:r>
+      </w:hyperlink>
+      <w:r>
+        <w:t xml:space="preserve">, </w:t>
+      </w:r>
+      <w:hyperlink r:id="rId72" w:history="1">
+        <w:r>
+          <w:rPr>
+            <w:rStyle w:val="CdigoHTML"/>
+            <w:rFonts w:eastAsiaTheme="minorHAnsi"/>
+            <w:color w:val="0000FF"/>
+            <w:u w:val="single"/>
+          </w:rPr>
+          <w:t>&lt;</w:t>
+        </w:r>
+        <w:proofErr w:type="spellStart"/>
+        <w:r>
+          <w:rPr>
+            <w:rStyle w:val="CdigoHTML"/>
+            <w:rFonts w:eastAsiaTheme="minorHAnsi"/>
+            <w:color w:val="0000FF"/>
+            <w:u w:val="single"/>
+          </w:rPr>
+          <w:t>footer</w:t>
+        </w:r>
+        <w:proofErr w:type="spellEnd"/>
+        <w:r>
+          <w:rPr>
+            <w:rStyle w:val="CdigoHTML"/>
+            <w:rFonts w:eastAsiaTheme="minorHAnsi"/>
+            <w:color w:val="0000FF"/>
+            <w:u w:val="single"/>
+          </w:rPr>
+          <w:t>&gt;</w:t>
+        </w:r>
+      </w:hyperlink>
+      <w:r>
+        <w:t xml:space="preserve">, </w:t>
+      </w:r>
+      <w:hyperlink r:id="rId73" w:history="1">
+        <w:r>
+          <w:rPr>
+            <w:rStyle w:val="CdigoHTML"/>
+            <w:rFonts w:eastAsiaTheme="minorHAnsi"/>
+            <w:color w:val="0000FF"/>
+            <w:u w:val="single"/>
+          </w:rPr>
+          <w:t>&lt;</w:t>
+        </w:r>
+        <w:proofErr w:type="spellStart"/>
+        <w:r>
+          <w:rPr>
+            <w:rStyle w:val="CdigoHTML"/>
+            <w:rFonts w:eastAsiaTheme="minorHAnsi"/>
+            <w:color w:val="0000FF"/>
+            <w:u w:val="single"/>
+          </w:rPr>
+          <w:t>article</w:t>
+        </w:r>
+        <w:proofErr w:type="spellEnd"/>
+        <w:r>
+          <w:rPr>
+            <w:rStyle w:val="CdigoHTML"/>
+            <w:rFonts w:eastAsiaTheme="minorHAnsi"/>
+            <w:color w:val="0000FF"/>
+            <w:u w:val="single"/>
+          </w:rPr>
+          <w:t>&gt;</w:t>
+        </w:r>
+      </w:hyperlink>
+      <w:r>
+        <w:t xml:space="preserve">, </w:t>
+      </w:r>
+      <w:hyperlink r:id="rId74" w:history="1">
+        <w:r>
+          <w:rPr>
+            <w:rStyle w:val="CdigoHTML"/>
+            <w:rFonts w:eastAsiaTheme="minorHAnsi"/>
+            <w:color w:val="0000FF"/>
+            <w:u w:val="single"/>
+          </w:rPr>
+          <w:t>&lt;</w:t>
+        </w:r>
+        <w:proofErr w:type="spellStart"/>
+        <w:r>
+          <w:rPr>
+            <w:rStyle w:val="CdigoHTML"/>
+            <w:rFonts w:eastAsiaTheme="minorHAnsi"/>
+            <w:color w:val="0000FF"/>
+            <w:u w:val="single"/>
+          </w:rPr>
+          <w:t>section</w:t>
+        </w:r>
+        <w:proofErr w:type="spellEnd"/>
+        <w:r>
+          <w:rPr>
+            <w:rStyle w:val="CdigoHTML"/>
+            <w:rFonts w:eastAsiaTheme="minorHAnsi"/>
+            <w:color w:val="0000FF"/>
+            <w:u w:val="single"/>
+          </w:rPr>
+          <w:t>&gt;</w:t>
+        </w:r>
+      </w:hyperlink>
+      <w:r>
+        <w:t xml:space="preserve">, </w:t>
+      </w:r>
+      <w:hyperlink r:id="rId75" w:history="1">
+        <w:r>
+          <w:rPr>
+            <w:rStyle w:val="CdigoHTML"/>
+            <w:rFonts w:eastAsiaTheme="minorHAnsi"/>
+            <w:color w:val="0000FF"/>
+            <w:u w:val="single"/>
+          </w:rPr>
+          <w:t>&lt;p&gt;</w:t>
+        </w:r>
+      </w:hyperlink>
+      <w:r>
+        <w:t xml:space="preserve">, </w:t>
+      </w:r>
+      <w:hyperlink r:id="rId76" w:history="1">
+        <w:r>
+          <w:rPr>
+            <w:rStyle w:val="CdigoHTML"/>
+            <w:rFonts w:eastAsiaTheme="minorHAnsi"/>
+            <w:color w:val="0000FF"/>
+            <w:u w:val="single"/>
+          </w:rPr>
+          <w:t>&lt;</w:t>
+        </w:r>
+        <w:proofErr w:type="spellStart"/>
+        <w:r>
+          <w:rPr>
+            <w:rStyle w:val="CdigoHTML"/>
+            <w:rFonts w:eastAsiaTheme="minorHAnsi"/>
+            <w:color w:val="0000FF"/>
+            <w:u w:val="single"/>
+          </w:rPr>
+          <w:t>div</w:t>
+        </w:r>
+        <w:proofErr w:type="spellEnd"/>
+        <w:r>
+          <w:rPr>
+            <w:rStyle w:val="CdigoHTML"/>
+            <w:rFonts w:eastAsiaTheme="minorHAnsi"/>
+            <w:color w:val="0000FF"/>
+            <w:u w:val="single"/>
+          </w:rPr>
+          <w:t>&gt;</w:t>
+        </w:r>
+      </w:hyperlink>
+      <w:r>
+        <w:t xml:space="preserve">, </w:t>
+      </w:r>
+      <w:hyperlink r:id="rId77" w:history="1">
+        <w:r>
+          <w:rPr>
+            <w:rStyle w:val="CdigoHTML"/>
+            <w:rFonts w:eastAsiaTheme="minorHAnsi"/>
+            <w:color w:val="0000FF"/>
+            <w:u w:val="single"/>
+          </w:rPr>
+          <w:t>&lt;</w:t>
+        </w:r>
+        <w:proofErr w:type="spellStart"/>
+        <w:r>
+          <w:rPr>
+            <w:rStyle w:val="CdigoHTML"/>
+            <w:rFonts w:eastAsiaTheme="minorHAnsi"/>
+            <w:color w:val="0000FF"/>
+            <w:u w:val="single"/>
+          </w:rPr>
+          <w:t>span</w:t>
+        </w:r>
+        <w:proofErr w:type="spellEnd"/>
+        <w:r>
+          <w:rPr>
+            <w:rStyle w:val="CdigoHTML"/>
+            <w:rFonts w:eastAsiaTheme="minorHAnsi"/>
+            <w:color w:val="0000FF"/>
+            <w:u w:val="single"/>
+          </w:rPr>
+          <w:t>&gt;</w:t>
+        </w:r>
+      </w:hyperlink>
+      <w:r>
+        <w:t xml:space="preserve">, </w:t>
+      </w:r>
+      <w:hyperlink r:id="rId78" w:history="1">
+        <w:r>
+          <w:rPr>
+            <w:rStyle w:val="CdigoHTML"/>
+            <w:rFonts w:eastAsiaTheme="minorHAnsi"/>
+            <w:color w:val="0000FF"/>
+            <w:u w:val="single"/>
+          </w:rPr>
+          <w:t>&lt;</w:t>
+        </w:r>
+        <w:proofErr w:type="spellStart"/>
+        <w:r>
+          <w:rPr>
+            <w:rStyle w:val="CdigoHTML"/>
+            <w:rFonts w:eastAsiaTheme="minorHAnsi"/>
+            <w:color w:val="0000FF"/>
+            <w:u w:val="single"/>
+          </w:rPr>
+          <w:t>img</w:t>
+        </w:r>
+        <w:proofErr w:type="spellEnd"/>
+        <w:r>
+          <w:rPr>
+            <w:rStyle w:val="CdigoHTML"/>
+            <w:rFonts w:eastAsiaTheme="minorHAnsi"/>
+            <w:color w:val="0000FF"/>
+            <w:u w:val="single"/>
+          </w:rPr>
+          <w:t>&gt;</w:t>
+        </w:r>
+      </w:hyperlink>
+      <w:r>
+        <w:t xml:space="preserve">, </w:t>
+      </w:r>
+      <w:hyperlink r:id="rId79" w:history="1">
+        <w:r>
+          <w:rPr>
+            <w:rStyle w:val="CdigoHTML"/>
+            <w:rFonts w:eastAsiaTheme="minorHAnsi"/>
+            <w:color w:val="0000FF"/>
+            <w:u w:val="single"/>
+          </w:rPr>
+          <w:t>&lt;</w:t>
+        </w:r>
+        <w:proofErr w:type="spellStart"/>
+        <w:r>
+          <w:rPr>
+            <w:rStyle w:val="CdigoHTML"/>
+            <w:rFonts w:eastAsiaTheme="minorHAnsi"/>
+            <w:color w:val="0000FF"/>
+            <w:u w:val="single"/>
+          </w:rPr>
+          <w:t>aside</w:t>
+        </w:r>
+        <w:proofErr w:type="spellEnd"/>
+        <w:r>
+          <w:rPr>
+            <w:rStyle w:val="CdigoHTML"/>
+            <w:rFonts w:eastAsiaTheme="minorHAnsi"/>
+            <w:color w:val="0000FF"/>
+            <w:u w:val="single"/>
+          </w:rPr>
+          <w:t>&gt;</w:t>
+        </w:r>
+      </w:hyperlink>
+      <w:r>
+        <w:t xml:space="preserve">, </w:t>
+      </w:r>
+      <w:hyperlink r:id="rId80" w:history="1">
+        <w:r>
+          <w:rPr>
+            <w:rStyle w:val="CdigoHTML"/>
+            <w:rFonts w:eastAsiaTheme="minorHAnsi"/>
+            <w:color w:val="0000FF"/>
+            <w:u w:val="single"/>
+          </w:rPr>
+          <w:t>&lt;audio&gt;</w:t>
+        </w:r>
+      </w:hyperlink>
+      <w:r>
+        <w:t xml:space="preserve">, </w:t>
+      </w:r>
+      <w:hyperlink r:id="rId81" w:history="1">
+        <w:r>
+          <w:rPr>
+            <w:rStyle w:val="CdigoHTML"/>
+            <w:rFonts w:eastAsiaTheme="minorHAnsi"/>
+            <w:color w:val="0000FF"/>
+            <w:u w:val="single"/>
+          </w:rPr>
+          <w:t>&lt;</w:t>
+        </w:r>
+        <w:proofErr w:type="spellStart"/>
+        <w:r>
+          <w:rPr>
+            <w:rStyle w:val="CdigoHTML"/>
+            <w:rFonts w:eastAsiaTheme="minorHAnsi"/>
+            <w:color w:val="0000FF"/>
+            <w:u w:val="single"/>
+          </w:rPr>
+          <w:t>canvas</w:t>
+        </w:r>
+        <w:proofErr w:type="spellEnd"/>
+        <w:r>
+          <w:rPr>
+            <w:rStyle w:val="CdigoHTML"/>
+            <w:rFonts w:eastAsiaTheme="minorHAnsi"/>
+            <w:color w:val="0000FF"/>
+            <w:u w:val="single"/>
+          </w:rPr>
+          <w:t>&gt;</w:t>
+        </w:r>
+      </w:hyperlink>
+      <w:r>
+        <w:t xml:space="preserve">, </w:t>
+      </w:r>
+      <w:hyperlink r:id="rId82" w:history="1">
+        <w:r>
+          <w:rPr>
+            <w:rStyle w:val="CdigoHTML"/>
+            <w:rFonts w:eastAsiaTheme="minorHAnsi"/>
+            <w:color w:val="0000FF"/>
+            <w:u w:val="single"/>
+          </w:rPr>
+          <w:t>&lt;</w:t>
+        </w:r>
+        <w:proofErr w:type="spellStart"/>
+        <w:r>
+          <w:rPr>
+            <w:rStyle w:val="CdigoHTML"/>
+            <w:rFonts w:eastAsiaTheme="minorHAnsi"/>
+            <w:color w:val="0000FF"/>
+            <w:u w:val="single"/>
+          </w:rPr>
+          <w:t>datalist</w:t>
+        </w:r>
+        <w:proofErr w:type="spellEnd"/>
+        <w:r>
+          <w:rPr>
+            <w:rStyle w:val="CdigoHTML"/>
+            <w:rFonts w:eastAsiaTheme="minorHAnsi"/>
+            <w:color w:val="0000FF"/>
+            <w:u w:val="single"/>
+          </w:rPr>
+          <w:t>&gt;</w:t>
+        </w:r>
+      </w:hyperlink>
+      <w:r>
+        <w:t xml:space="preserve">, </w:t>
+      </w:r>
+      <w:hyperlink r:id="rId83" w:history="1">
+        <w:r>
+          <w:rPr>
+            <w:rStyle w:val="CdigoHTML"/>
+            <w:rFonts w:eastAsiaTheme="minorHAnsi"/>
+            <w:color w:val="0000FF"/>
+            <w:u w:val="single"/>
+          </w:rPr>
+          <w:t>&lt;</w:t>
+        </w:r>
+        <w:proofErr w:type="spellStart"/>
+        <w:r>
+          <w:rPr>
+            <w:rStyle w:val="CdigoHTML"/>
+            <w:rFonts w:eastAsiaTheme="minorHAnsi"/>
+            <w:color w:val="0000FF"/>
+            <w:u w:val="single"/>
+          </w:rPr>
+          <w:t>details</w:t>
+        </w:r>
+        <w:proofErr w:type="spellEnd"/>
+        <w:r>
+          <w:rPr>
+            <w:rStyle w:val="CdigoHTML"/>
+            <w:rFonts w:eastAsiaTheme="minorHAnsi"/>
+            <w:color w:val="0000FF"/>
+            <w:u w:val="single"/>
+          </w:rPr>
+          <w:t>&gt;</w:t>
+        </w:r>
+      </w:hyperlink>
+      <w:r>
+        <w:t xml:space="preserve">, </w:t>
+      </w:r>
+      <w:hyperlink r:id="rId84" w:history="1">
+        <w:r>
+          <w:rPr>
+            <w:rStyle w:val="CdigoHTML"/>
+            <w:rFonts w:eastAsiaTheme="minorHAnsi"/>
+            <w:color w:val="0000FF"/>
+            <w:u w:val="single"/>
+          </w:rPr>
+          <w:t>&lt;</w:t>
+        </w:r>
+        <w:proofErr w:type="spellStart"/>
+        <w:r>
+          <w:rPr>
+            <w:rStyle w:val="CdigoHTML"/>
+            <w:rFonts w:eastAsiaTheme="minorHAnsi"/>
+            <w:color w:val="0000FF"/>
+            <w:u w:val="single"/>
+          </w:rPr>
+          <w:t>embed</w:t>
+        </w:r>
+        <w:proofErr w:type="spellEnd"/>
+        <w:r>
+          <w:rPr>
+            <w:rStyle w:val="CdigoHTML"/>
+            <w:rFonts w:eastAsiaTheme="minorHAnsi"/>
+            <w:color w:val="0000FF"/>
+            <w:u w:val="single"/>
+          </w:rPr>
+          <w:t>&gt;</w:t>
+        </w:r>
+      </w:hyperlink>
+      <w:r>
+        <w:t xml:space="preserve">, </w:t>
+      </w:r>
+      <w:hyperlink r:id="rId85" w:history="1">
+        <w:r>
+          <w:rPr>
+            <w:rStyle w:val="CdigoHTML"/>
+            <w:rFonts w:eastAsiaTheme="minorHAnsi"/>
+            <w:color w:val="0000FF"/>
+            <w:u w:val="single"/>
+          </w:rPr>
+          <w:t>&lt;</w:t>
+        </w:r>
+        <w:proofErr w:type="spellStart"/>
+        <w:r>
+          <w:rPr>
+            <w:rStyle w:val="CdigoHTML"/>
+            <w:rFonts w:eastAsiaTheme="minorHAnsi"/>
+            <w:color w:val="0000FF"/>
+            <w:u w:val="single"/>
+          </w:rPr>
+          <w:t>nav</w:t>
+        </w:r>
+        <w:proofErr w:type="spellEnd"/>
+        <w:r>
+          <w:rPr>
+            <w:rStyle w:val="CdigoHTML"/>
+            <w:rFonts w:eastAsiaTheme="minorHAnsi"/>
+            <w:color w:val="0000FF"/>
+            <w:u w:val="single"/>
+          </w:rPr>
+          <w:t>&gt;</w:t>
+        </w:r>
+      </w:hyperlink>
+      <w:r>
+        <w:t xml:space="preserve">, </w:t>
+      </w:r>
+      <w:hyperlink r:id="rId86" w:history="1">
+        <w:r>
+          <w:rPr>
+            <w:rStyle w:val="CdigoHTML"/>
+            <w:rFonts w:eastAsiaTheme="minorHAnsi"/>
+            <w:color w:val="0000FF"/>
+            <w:u w:val="single"/>
+          </w:rPr>
+          <w:t>&lt;output&gt;</w:t>
+        </w:r>
+      </w:hyperlink>
+      <w:r>
+        <w:t xml:space="preserve">, </w:t>
+      </w:r>
+      <w:hyperlink r:id="rId87" w:history="1">
+        <w:r>
+          <w:rPr>
+            <w:rStyle w:val="CdigoHTML"/>
+            <w:rFonts w:eastAsiaTheme="minorHAnsi"/>
+            <w:color w:val="0000FF"/>
+            <w:u w:val="single"/>
+          </w:rPr>
+          <w:t>&lt;</w:t>
+        </w:r>
+        <w:proofErr w:type="spellStart"/>
+        <w:r>
+          <w:rPr>
+            <w:rStyle w:val="CdigoHTML"/>
+            <w:rFonts w:eastAsiaTheme="minorHAnsi"/>
+            <w:color w:val="0000FF"/>
+            <w:u w:val="single"/>
+          </w:rPr>
+          <w:t>progress</w:t>
+        </w:r>
+        <w:proofErr w:type="spellEnd"/>
+        <w:r>
+          <w:rPr>
+            <w:rStyle w:val="CdigoHTML"/>
+            <w:rFonts w:eastAsiaTheme="minorHAnsi"/>
+            <w:color w:val="0000FF"/>
+            <w:u w:val="single"/>
+          </w:rPr>
+          <w:t>&gt;</w:t>
+        </w:r>
+      </w:hyperlink>
+      <w:r>
+        <w:t xml:space="preserve">, </w:t>
+      </w:r>
+      <w:hyperlink r:id="rId88" w:history="1">
+        <w:r>
+          <w:rPr>
+            <w:rStyle w:val="CdigoHTML"/>
+            <w:rFonts w:eastAsiaTheme="minorHAnsi"/>
+            <w:color w:val="0000FF"/>
+            <w:u w:val="single"/>
+          </w:rPr>
+          <w:t>&lt;video&gt;</w:t>
+        </w:r>
+      </w:hyperlink>
+      <w:r>
+        <w:t xml:space="preserve">, </w:t>
+      </w:r>
+      <w:hyperlink r:id="rId89" w:history="1">
+        <w:r>
+          <w:rPr>
+            <w:rStyle w:val="CdigoHTML"/>
+            <w:rFonts w:eastAsiaTheme="minorHAnsi"/>
+            <w:color w:val="0000FF"/>
+            <w:u w:val="single"/>
+          </w:rPr>
+          <w:t>&lt;</w:t>
+        </w:r>
+        <w:proofErr w:type="spellStart"/>
+        <w:r>
+          <w:rPr>
+            <w:rStyle w:val="CdigoHTML"/>
+            <w:rFonts w:eastAsiaTheme="minorHAnsi"/>
+            <w:color w:val="0000FF"/>
+            <w:u w:val="single"/>
+          </w:rPr>
+          <w:t>ul</w:t>
+        </w:r>
+        <w:proofErr w:type="spellEnd"/>
+        <w:r>
+          <w:rPr>
+            <w:rStyle w:val="CdigoHTML"/>
+            <w:rFonts w:eastAsiaTheme="minorHAnsi"/>
+            <w:color w:val="0000FF"/>
+            <w:u w:val="single"/>
+          </w:rPr>
+          <w:t>&gt;</w:t>
+        </w:r>
+      </w:hyperlink>
+      <w:r>
+        <w:t xml:space="preserve">, </w:t>
+      </w:r>
+      <w:hyperlink r:id="rId90" w:history="1">
+        <w:r>
+          <w:rPr>
+            <w:rStyle w:val="CdigoHTML"/>
+            <w:rFonts w:eastAsiaTheme="minorHAnsi"/>
+            <w:color w:val="0000FF"/>
+            <w:u w:val="single"/>
+          </w:rPr>
+          <w:t>&lt;</w:t>
+        </w:r>
+        <w:proofErr w:type="spellStart"/>
+        <w:r>
+          <w:rPr>
+            <w:rStyle w:val="CdigoHTML"/>
+            <w:rFonts w:eastAsiaTheme="minorHAnsi"/>
+            <w:color w:val="0000FF"/>
+            <w:u w:val="single"/>
+          </w:rPr>
+          <w:t>ol</w:t>
+        </w:r>
+        <w:proofErr w:type="spellEnd"/>
+        <w:r>
+          <w:rPr>
+            <w:rStyle w:val="CdigoHTML"/>
+            <w:rFonts w:eastAsiaTheme="minorHAnsi"/>
+            <w:color w:val="0000FF"/>
+            <w:u w:val="single"/>
+          </w:rPr>
+          <w:t>&gt;</w:t>
+        </w:r>
+      </w:hyperlink>
+      <w:r>
+        <w:t xml:space="preserve">, </w:t>
+      </w:r>
+      <w:hyperlink r:id="rId91" w:history="1">
+        <w:r>
+          <w:rPr>
+            <w:rStyle w:val="CdigoHTML"/>
+            <w:rFonts w:eastAsiaTheme="minorHAnsi"/>
+            <w:color w:val="0000FF"/>
+            <w:u w:val="single"/>
+          </w:rPr>
+          <w:t>&lt;</w:t>
+        </w:r>
+        <w:proofErr w:type="spellStart"/>
+        <w:r>
+          <w:rPr>
+            <w:rStyle w:val="CdigoHTML"/>
+            <w:rFonts w:eastAsiaTheme="minorHAnsi"/>
+            <w:color w:val="0000FF"/>
+            <w:u w:val="single"/>
+          </w:rPr>
+          <w:t>li</w:t>
+        </w:r>
+        <w:proofErr w:type="spellEnd"/>
+        <w:r>
+          <w:rPr>
+            <w:rStyle w:val="CdigoHTML"/>
+            <w:rFonts w:eastAsiaTheme="minorHAnsi"/>
+            <w:color w:val="0000FF"/>
+            <w:u w:val="single"/>
+          </w:rPr>
+          <w:t>&gt;</w:t>
+        </w:r>
+      </w:hyperlink>
+      <w:r>
+        <w:t xml:space="preserve"> y muchos otros.</w:t>
+      </w:r>
+    </w:p>
+    <w:p>
+      <w:pPr>
+        <w:pStyle w:val="Prrafodelista"/>
+        <w:numPr>
+          <w:ilvl w:val="0"/>
+          <w:numId w:val="8"/>
+        </w:numPr>
+      </w:pPr>
+      <w:r>
+        <w:t>Archivos CSS</w:t>
+      </w:r>
+    </w:p>
+    <w:p>
+      <w:pPr>
+        <w:pStyle w:val="Prrafodelista"/>
+        <w:numPr>
+          <w:ilvl w:val="1"/>
+          <w:numId w:val="8"/>
+        </w:numPr>
+      </w:pPr>
+      <w:r>
+        <w:rPr>
+          <w:rStyle w:val="Textoennegrita"/>
+          <w:b w:val="0"/>
+          <w:bCs w:val="0"/>
+        </w:rPr>
+        <w:t>Hojas de Estilo en Cascada</w:t>
+      </w:r>
+      <w:r>
+        <w:t xml:space="preserve"> (del inglés</w:t>
+      </w:r>
+      <w:r>
+        <w:rPr>
+          <w:rStyle w:val="nfasis"/>
+        </w:rPr>
+        <w:t xml:space="preserve"> </w:t>
+      </w:r>
+      <w:proofErr w:type="spellStart"/>
+      <w:r>
+        <w:rPr>
+          <w:rStyle w:val="Textoennegrita"/>
+        </w:rPr>
+        <w:t>C</w:t>
+      </w:r>
+      <w:r>
+        <w:rPr>
+          <w:rStyle w:val="nfasis"/>
+        </w:rPr>
+        <w:t>ascading</w:t>
+      </w:r>
+      <w:proofErr w:type="spellEnd"/>
+      <w:r>
+        <w:rPr>
+          <w:rStyle w:val="nfasis"/>
+        </w:rPr>
+        <w:t xml:space="preserve"> </w:t>
+      </w:r>
+      <w:r>
+        <w:rPr>
+          <w:rStyle w:val="Textoennegrita"/>
+        </w:rPr>
+        <w:t>S</w:t>
+      </w:r>
+      <w:r>
+        <w:rPr>
+          <w:rStyle w:val="nfasis"/>
+        </w:rPr>
+        <w:t xml:space="preserve">tyle </w:t>
+      </w:r>
+      <w:proofErr w:type="spellStart"/>
+      <w:r>
+        <w:rPr>
+          <w:rStyle w:val="Textoennegrita"/>
+        </w:rPr>
+        <w:t>S</w:t>
+      </w:r>
+      <w:r>
+        <w:rPr>
+          <w:rStyle w:val="nfasis"/>
+        </w:rPr>
+        <w:t>heets</w:t>
+      </w:r>
+      <w:proofErr w:type="spellEnd"/>
+      <w:r>
+        <w:t xml:space="preserve">) o </w:t>
+      </w:r>
+      <w:r>
+        <w:rPr>
+          <w:rStyle w:val="Textoennegrita"/>
+          <w:b w:val="0"/>
+          <w:bCs w:val="0"/>
+        </w:rPr>
+        <w:t>CSS</w:t>
+      </w:r>
+      <w:r>
+        <w:t xml:space="preserve"> es el lenguaje de </w:t>
+      </w:r>
+      <w:r>
+        <w:t>estilos</w:t>
+      </w:r>
+      <w:r>
+        <w:t xml:space="preserve"> utilizado para describir la presentación de documentos </w:t>
+      </w:r>
+      <w:r>
+        <w:t>HTML</w:t>
+      </w:r>
+      <w:r>
+        <w:t>.</w:t>
+      </w:r>
+    </w:p>
+    <w:p>
+      <w:pPr>
+        <w:pStyle w:val="Prrafodelista"/>
+        <w:numPr>
+          <w:ilvl w:val="1"/>
+          <w:numId w:val="8"/>
+        </w:numPr>
+      </w:pPr>
+      <w:r>
+        <w:t>Es utilizado para diseñar y dar estilo a las páginas web, por ejemplo, alterando la fuente, color, tamaño y espaciado del contenido, dividirlo en múltiples columnas o agregar animaciones y otras características decorativas</w:t>
+      </w:r>
+    </w:p>
+    <w:p>
+      <w:pPr>
+        <w:pStyle w:val="Prrafodelista"/>
+        <w:numPr>
+          <w:ilvl w:val="1"/>
+          <w:numId w:val="8"/>
+        </w:numPr>
+      </w:pPr>
+      <w:r>
+        <w:t>CSS describe como debe ser renderizado el elemento estructurado en la pantalla, en papel, en el habla o en otros medios.</w:t>
+      </w:r>
+    </w:p>
+    <w:p>
+      <w:pPr>
+        <w:pStyle w:val="Prrafodelista"/>
+        <w:numPr>
+          <w:ilvl w:val="1"/>
+          <w:numId w:val="8"/>
+        </w:numPr>
+      </w:pPr>
+      <w:r>
+        <w:t>Se utilizan como selectores los “id” o “</w:t>
+      </w:r>
+      <w:proofErr w:type="spellStart"/>
+      <w:r>
+        <w:t>class</w:t>
+      </w:r>
+      <w:proofErr w:type="spellEnd"/>
+      <w:r>
+        <w:t>” definidos en las marcas del archivo HTML.</w:t>
+      </w:r>
+    </w:p>
+    <w:p>
+      <w:pPr>
+        <w:pStyle w:val="Prrafodelista"/>
+        <w:numPr>
+          <w:ilvl w:val="0"/>
+          <w:numId w:val="8"/>
+        </w:numPr>
+      </w:pPr>
+      <w:r>
+        <w:t>JavaScript</w:t>
+      </w:r>
+    </w:p>
+    <w:p>
+      <w:pPr>
+        <w:pStyle w:val="Prrafodelista"/>
+        <w:numPr>
+          <w:ilvl w:val="1"/>
+          <w:numId w:val="8"/>
+        </w:numPr>
+        <w:rPr>
+          <w:rStyle w:val="seosummary"/>
+        </w:rPr>
+      </w:pPr>
+      <w:r>
+        <w:rPr>
+          <w:rStyle w:val="Textoennegrita"/>
+          <w:b w:val="0"/>
+          <w:bCs w:val="0"/>
+        </w:rPr>
+        <w:t>JavaScript</w:t>
+      </w:r>
+      <w:r>
+        <w:rPr>
+          <w:rStyle w:val="seosummary"/>
+          <w:b/>
+          <w:bCs/>
+        </w:rPr>
+        <w:t xml:space="preserve"> (</w:t>
+      </w:r>
+      <w:r>
+        <w:rPr>
+          <w:rStyle w:val="Textoennegrita"/>
+          <w:b w:val="0"/>
+          <w:bCs w:val="0"/>
+        </w:rPr>
+        <w:t>JS</w:t>
+      </w:r>
+      <w:r>
+        <w:rPr>
+          <w:rStyle w:val="seosummary"/>
+          <w:b/>
+          <w:bCs/>
+        </w:rPr>
+        <w:t>)</w:t>
+      </w:r>
+      <w:r>
+        <w:rPr>
+          <w:rStyle w:val="seosummary"/>
+        </w:rPr>
+        <w:t xml:space="preserve"> es un lenguaje de programación ligero, interpretado, o compilado </w:t>
+      </w:r>
+      <w:r>
+        <w:rPr>
+          <w:rStyle w:val="seosummary"/>
+        </w:rPr>
+        <w:t>justo-a-tiempo</w:t>
+      </w:r>
+      <w:r>
+        <w:rPr>
+          <w:rStyle w:val="seosummary"/>
+        </w:rPr>
+        <w:t xml:space="preserve"> (</w:t>
+      </w:r>
+      <w:proofErr w:type="spellStart"/>
+      <w:r>
+        <w:rPr>
+          <w:rStyle w:val="seosummary"/>
+        </w:rPr>
+        <w:t>just</w:t>
+      </w:r>
+      <w:proofErr w:type="spellEnd"/>
+      <w:r>
+        <w:rPr>
+          <w:rStyle w:val="seosummary"/>
+        </w:rPr>
+        <w:t>-</w:t>
+      </w:r>
+      <w:proofErr w:type="spellStart"/>
+      <w:r>
+        <w:rPr>
+          <w:rStyle w:val="seosummary"/>
+        </w:rPr>
+        <w:t>in-time</w:t>
+      </w:r>
+      <w:proofErr w:type="spellEnd"/>
+      <w:r>
+        <w:rPr>
+          <w:rStyle w:val="seosummary"/>
+        </w:rPr>
+        <w:t xml:space="preserve">) con </w:t>
+      </w:r>
+      <w:r>
+        <w:rPr>
+          <w:rStyle w:val="seosummary"/>
+        </w:rPr>
+        <w:t>funciones de primera clase</w:t>
+      </w:r>
+      <w:r>
+        <w:rPr>
+          <w:rStyle w:val="seosummary"/>
+        </w:rPr>
+        <w:t>.</w:t>
+      </w:r>
+    </w:p>
+    <w:p>
+      <w:pPr>
+        <w:pStyle w:val="Prrafodelista"/>
+        <w:numPr>
+          <w:ilvl w:val="1"/>
+          <w:numId w:val="8"/>
+        </w:numPr>
+      </w:pPr>
+      <w:r>
+        <w:rPr>
+          <w:u w:val="single"/>
+        </w:rPr>
+        <w:t>Si bien es más conocido como un lenguaje de scripting (secuencias de comandos) para páginas web</w:t>
+      </w:r>
+      <w:r>
+        <w:t xml:space="preserve">, y es usado en muchos entornos fuera del navegador, tal como Node.js, Apache </w:t>
+      </w:r>
+      <w:proofErr w:type="spellStart"/>
+      <w:r>
+        <w:t>CouchDB</w:t>
+      </w:r>
+      <w:proofErr w:type="spellEnd"/>
+      <w:r>
+        <w:t xml:space="preserve"> y Adobe Acrobat</w:t>
+      </w:r>
+      <w:r>
+        <w:t>.</w:t>
+      </w:r>
+    </w:p>
+    <w:p>
+      <w:pPr>
+        <w:pStyle w:val="Prrafodelista"/>
+        <w:numPr>
+          <w:ilvl w:val="1"/>
+          <w:numId w:val="8"/>
+        </w:numPr>
+      </w:pPr>
+      <w:r>
+        <w:t xml:space="preserve">Permite la </w:t>
+      </w:r>
+      <w:proofErr w:type="spellStart"/>
+      <w:r>
+        <w:t>nteracción</w:t>
+      </w:r>
+      <w:proofErr w:type="spellEnd"/>
+      <w:r>
+        <w:t xml:space="preserve"> dinámica y usable con el usuario (</w:t>
+      </w:r>
+      <w:proofErr w:type="spellStart"/>
+      <w:r>
+        <w:t>retweets</w:t>
+      </w:r>
+      <w:proofErr w:type="spellEnd"/>
+      <w:r>
+        <w:t>, botones para compartir contenido, actualización automática de información, ...).</w:t>
+      </w:r>
+    </w:p>
+    <w:p>
+      <w:pPr>
+        <w:pStyle w:val="Prrafodelista"/>
+        <w:numPr>
+          <w:ilvl w:val="1"/>
+          <w:numId w:val="8"/>
+        </w:numPr>
+      </w:pPr>
+      <w:r>
+        <w:t xml:space="preserve">Es el lenguaje que se usa para insertar las </w:t>
+      </w:r>
+      <w:proofErr w:type="spellStart"/>
+      <w:r>
+        <w:t>APIs</w:t>
+      </w:r>
+      <w:proofErr w:type="spellEnd"/>
+      <w:r>
+        <w:t xml:space="preserve"> en la página web.</w:t>
+      </w:r>
+    </w:p>
+    <w:p>
+      <w:pPr>
+        <w:pStyle w:val="Prrafodelista"/>
+        <w:numPr>
+          <w:ilvl w:val="0"/>
+          <w:numId w:val="8"/>
+        </w:numPr>
+      </w:pPr>
+      <w:r>
+        <w:t>CDN</w:t>
+      </w:r>
+    </w:p>
+    <w:p>
+      <w:pPr>
+        <w:pStyle w:val="Prrafodelista"/>
+        <w:numPr>
+          <w:ilvl w:val="1"/>
+          <w:numId w:val="8"/>
+        </w:numPr>
+      </w:pPr>
+      <w:r>
+        <w:t>Una red de entrega de contenido (CDN) se refiere a un grupo de servidores distribuidos geográficamente que trabajan juntos para ofrecer una entrega rápida de contenido de Internet (es la 2. configuración en la foto).</w:t>
+      </w:r>
+    </w:p>
+    <w:p>
+      <w:pPr>
+        <w:jc w:val="center"/>
+      </w:pPr>
+      <w:r>
+        <w:rPr>
+          <w:noProof/>
+        </w:rPr>
+        <w:drawing>
+          <wp:inline distT="0" distB="0" distL="0" distR="0" wp14:anchorId="1536B978" wp14:editId="285FE387">
+            <wp:extent cx="3642360" cy="1566215"/>
+            <wp:effectExtent l="0" t="0" r="0" b="0"/>
+            <wp:docPr id="44" name="Imagen 44"/>
+            <wp:cNvGraphicFramePr>
+              <a:graphicFrameLocks xmlns:a="http://schemas.openxmlformats.org/drawingml/2006/main" noChangeAspect="1"/>
+            </wp:cNvGraphicFramePr>
+            <a:graphic xmlns:a="http://schemas.openxmlformats.org/drawingml/2006/main">
+              <a:graphicData uri="http://schemas.openxmlformats.org/drawingml/2006/picture">
+                <pic:pic xmlns:pic="http://schemas.openxmlformats.org/drawingml/2006/picture">
+                  <pic:nvPicPr>
+                    <pic:cNvPr id="0" name="Picture 1"/>
+                    <pic:cNvPicPr>
+                      <a:picLocks noChangeAspect="1" noChangeArrowheads="1"/>
+                    </pic:cNvPicPr>
+                  </pic:nvPicPr>
+                  <pic:blipFill>
+                    <a:blip r:embed="rId92">
+                      <a:extLst>
+                        <a:ext uri="{28A0092B-C50C-407E-A947-70E740481C1C}">
+                          <a14:useLocalDpi xmlns:a14="http://schemas.microsoft.com/office/drawing/2010/main" val="0"/>
+                        </a:ext>
+                      </a:extLst>
+                    </a:blip>
+                    <a:srcRect/>
+                    <a:stretch>
+                      <a:fillRect/>
+                    </a:stretch>
+                  </pic:blipFill>
+                  <pic:spPr bwMode="auto">
+                    <a:xfrm>
+                      <a:off x="0" y="0"/>
+                      <a:ext cx="3646061" cy="1567806"/>
+                    </a:xfrm>
+                    <a:prstGeom prst="rect">
+                      <a:avLst/>
+                    </a:prstGeom>
+                    <a:noFill/>
+                    <a:ln>
+                      <a:noFill/>
+                    </a:ln>
+                  </pic:spPr>
+                </pic:pic>
+              </a:graphicData>
+            </a:graphic>
+          </wp:inline>
+        </w:drawing>
+      </w:r>
+    </w:p>
+    <w:p>
+      <w:pPr>
+        <w:pStyle w:val="Prrafodelista"/>
+        <w:numPr>
+          <w:ilvl w:val="1"/>
+          <w:numId w:val="8"/>
+        </w:numPr>
+      </w:pPr>
+      <w:r>
+        <w:t xml:space="preserve">Tiene el fin de maximizar el </w:t>
+      </w:r>
+      <w:r>
+        <w:t>ancho de banda</w:t>
+      </w:r>
+      <w:r>
+        <w:t xml:space="preserve"> para el acceso a los datos de clientes por la red.</w:t>
+      </w:r>
+    </w:p>
+    <w:p>
+      <w:pPr>
+        <w:pStyle w:val="Prrafodelista"/>
+        <w:numPr>
+          <w:ilvl w:val="1"/>
+          <w:numId w:val="8"/>
+        </w:numPr>
+      </w:pPr>
+      <w:r>
+        <w:t xml:space="preserve">Una CDN permite la transferencia rápida de activos necesarios para cargar contenido de Internet, incluyendo páginas HTML, archivos </w:t>
+      </w:r>
+      <w:proofErr w:type="spellStart"/>
+      <w:r>
+        <w:t>javascript</w:t>
+      </w:r>
+      <w:proofErr w:type="spellEnd"/>
+      <w:r>
+        <w:t xml:space="preserve">, hojas de estilo, imágenes y vídeos. La popularidad de los servicios de CDN sigue </w:t>
+      </w:r>
+      <w:r>
+        <w:lastRenderedPageBreak/>
+        <w:t>creciendo y hoy la mayoría del tráfico web se lleva a cabo a través de CDN, incluido el tráfico de los principales sitios como Facebook, Netflix y Amazon.</w:t>
+      </w:r>
+    </w:p>
     <w:p>
       <w:r>
         <w:t>BIBLIOGRAFIA</w:t>
@@ -8948,7 +11158,7 @@
           <w:numId w:val="11"/>
         </w:numPr>
       </w:pPr>
-      <w:hyperlink r:id="rId68" w:history="1">
+      <w:hyperlink r:id="rId93" w:history="1">
         <w:r>
           <w:rPr>
             <w:rStyle w:val="Hipervnculo"/>
@@ -8965,7 +11175,7 @@
           <w:numId w:val="11"/>
         </w:numPr>
       </w:pPr>
-      <w:hyperlink r:id="rId69" w:history="1">
+      <w:hyperlink r:id="rId94" w:history="1">
         <w:r>
           <w:rPr>
             <w:rStyle w:val="Hipervnculo"/>
@@ -8982,7 +11192,7 @@
           <w:numId w:val="11"/>
         </w:numPr>
       </w:pPr>
-      <w:hyperlink r:id="rId70" w:history="1">
+      <w:hyperlink r:id="rId95" w:history="1">
         <w:r>
           <w:rPr>
             <w:rStyle w:val="Hipervnculo"/>
@@ -8999,7 +11209,7 @@
           <w:numId w:val="11"/>
         </w:numPr>
       </w:pPr>
-      <w:hyperlink r:id="rId71" w:history="1">
+      <w:hyperlink r:id="rId96" w:history="1">
         <w:r>
           <w:rPr>
             <w:rStyle w:val="Hipervnculo"/>
@@ -9016,7 +11226,7 @@
           <w:numId w:val="11"/>
         </w:numPr>
       </w:pPr>
-      <w:hyperlink r:id="rId72" w:history="1">
+      <w:hyperlink r:id="rId97" w:history="1">
         <w:r>
           <w:rPr>
             <w:rStyle w:val="Hipervnculo"/>
@@ -9033,7 +11243,7 @@
           <w:numId w:val="11"/>
         </w:numPr>
       </w:pPr>
-      <w:hyperlink r:id="rId73" w:history="1">
+      <w:hyperlink r:id="rId98" w:history="1">
         <w:r>
           <w:rPr>
             <w:rStyle w:val="Hipervnculo"/>
@@ -9050,7 +11260,7 @@
           <w:numId w:val="11"/>
         </w:numPr>
       </w:pPr>
-      <w:hyperlink r:id="rId74" w:history="1">
+      <w:hyperlink r:id="rId99" w:history="1">
         <w:r>
           <w:rPr>
             <w:rStyle w:val="Hipervnculo"/>
@@ -9067,7 +11277,7 @@
           <w:numId w:val="11"/>
         </w:numPr>
       </w:pPr>
-      <w:hyperlink r:id="rId75" w:history="1">
+      <w:hyperlink r:id="rId100" w:history="1">
         <w:r>
           <w:rPr>
             <w:rStyle w:val="Hipervnculo"/>
@@ -9084,7 +11294,7 @@
           <w:numId w:val="11"/>
         </w:numPr>
       </w:pPr>
-      <w:hyperlink r:id="rId76" w:history="1">
+      <w:hyperlink r:id="rId101" w:history="1">
         <w:r>
           <w:rPr>
             <w:rStyle w:val="Hipervnculo"/>
@@ -9101,7 +11311,7 @@
           <w:numId w:val="11"/>
         </w:numPr>
       </w:pPr>
-      <w:hyperlink r:id="rId77" w:anchor="ancla_comentarios" w:history="1">
+      <w:hyperlink r:id="rId102" w:anchor="ancla_comentarios" w:history="1">
         <w:r>
           <w:rPr>
             <w:rStyle w:val="Hipervnculo"/>
@@ -9118,7 +11328,7 @@
           <w:numId w:val="11"/>
         </w:numPr>
       </w:pPr>
-      <w:hyperlink r:id="rId78" w:history="1">
+      <w:hyperlink r:id="rId103" w:history="1">
         <w:r>
           <w:rPr>
             <w:rStyle w:val="Hipervnculo"/>
@@ -9135,7 +11345,7 @@
           <w:numId w:val="11"/>
         </w:numPr>
       </w:pPr>
-      <w:hyperlink r:id="rId79" w:history="1">
+      <w:hyperlink r:id="rId104" w:history="1">
         <w:r>
           <w:rPr>
             <w:rStyle w:val="Hipervnculo"/>
@@ -9152,7 +11362,7 @@
           <w:numId w:val="11"/>
         </w:numPr>
       </w:pPr>
-      <w:hyperlink r:id="rId80" w:history="1">
+      <w:hyperlink r:id="rId105" w:history="1">
         <w:r>
           <w:rPr>
             <w:rStyle w:val="Hipervnculo"/>
@@ -9169,7 +11379,7 @@
           <w:numId w:val="11"/>
         </w:numPr>
       </w:pPr>
-      <w:hyperlink r:id="rId81" w:history="1">
+      <w:hyperlink r:id="rId106" w:history="1">
         <w:r>
           <w:rPr>
             <w:rStyle w:val="Hipervnculo"/>
@@ -9186,7 +11396,7 @@
           <w:numId w:val="11"/>
         </w:numPr>
       </w:pPr>
-      <w:hyperlink r:id="rId82" w:history="1">
+      <w:hyperlink r:id="rId107" w:history="1">
         <w:r>
           <w:rPr>
             <w:rStyle w:val="Hipervnculo"/>
@@ -9203,7 +11413,7 @@
           <w:numId w:val="11"/>
         </w:numPr>
       </w:pPr>
-      <w:hyperlink r:id="rId83" w:history="1">
+      <w:hyperlink r:id="rId108" w:history="1">
         <w:r>
           <w:rPr>
             <w:rStyle w:val="Hipervnculo"/>
@@ -9220,7 +11430,7 @@
           <w:numId w:val="11"/>
         </w:numPr>
       </w:pPr>
-      <w:hyperlink r:id="rId84" w:history="1">
+      <w:hyperlink r:id="rId109" w:history="1">
         <w:r>
           <w:rPr>
             <w:rStyle w:val="Hipervnculo"/>
@@ -9237,7 +11447,7 @@
           <w:numId w:val="11"/>
         </w:numPr>
       </w:pPr>
-      <w:hyperlink r:id="rId85" w:history="1">
+      <w:hyperlink r:id="rId110" w:history="1">
         <w:r>
           <w:rPr>
             <w:rStyle w:val="Hipervnculo"/>
@@ -9254,7 +11464,7 @@
           <w:numId w:val="11"/>
         </w:numPr>
       </w:pPr>
-      <w:hyperlink r:id="rId86" w:history="1">
+      <w:hyperlink r:id="rId111" w:history="1">
         <w:r>
           <w:rPr>
             <w:rStyle w:val="Hipervnculo"/>
@@ -9271,7 +11481,7 @@
           <w:numId w:val="11"/>
         </w:numPr>
       </w:pPr>
-      <w:hyperlink r:id="rId87" w:history="1">
+      <w:hyperlink r:id="rId112" w:history="1">
         <w:r>
           <w:rPr>
             <w:rStyle w:val="Hipervnculo"/>
@@ -9288,7 +11498,7 @@
           <w:numId w:val="11"/>
         </w:numPr>
       </w:pPr>
-      <w:hyperlink r:id="rId88" w:history="1">
+      <w:hyperlink r:id="rId113" w:history="1">
         <w:r>
           <w:rPr>
             <w:rStyle w:val="Hipervnculo"/>
@@ -9305,7 +11515,7 @@
           <w:numId w:val="11"/>
         </w:numPr>
       </w:pPr>
-      <w:hyperlink r:id="rId89" w:history="1">
+      <w:hyperlink r:id="rId114" w:history="1">
         <w:r>
           <w:rPr>
             <w:rStyle w:val="Hipervnculo"/>
@@ -9322,7 +11532,7 @@
           <w:numId w:val="11"/>
         </w:numPr>
       </w:pPr>
-      <w:hyperlink r:id="rId90" w:history="1">
+      <w:hyperlink r:id="rId115" w:history="1">
         <w:r>
           <w:rPr>
             <w:rStyle w:val="Hipervnculo"/>
@@ -9339,7 +11549,7 @@
           <w:numId w:val="11"/>
         </w:numPr>
       </w:pPr>
-      <w:hyperlink r:id="rId91" w:history="1">
+      <w:hyperlink r:id="rId116" w:history="1">
         <w:r>
           <w:rPr>
             <w:rStyle w:val="Hipervnculo"/>
@@ -9356,7 +11566,7 @@
           <w:numId w:val="11"/>
         </w:numPr>
       </w:pPr>
-      <w:hyperlink r:id="rId92" w:history="1">
+      <w:hyperlink r:id="rId117" w:history="1">
         <w:r>
           <w:rPr>
             <w:rStyle w:val="Hipervnculo"/>
@@ -9373,7 +11583,7 @@
           <w:numId w:val="11"/>
         </w:numPr>
       </w:pPr>
-      <w:hyperlink r:id="rId93" w:history="1">
+      <w:hyperlink r:id="rId118" w:history="1">
         <w:r>
           <w:rPr>
             <w:rStyle w:val="Hipervnculo"/>
@@ -9390,7 +11600,7 @@
           <w:numId w:val="11"/>
         </w:numPr>
       </w:pPr>
-      <w:hyperlink r:id="rId94" w:history="1">
+      <w:hyperlink r:id="rId119" w:history="1">
         <w:r>
           <w:rPr>
             <w:rStyle w:val="Hipervnculo"/>
@@ -9407,7 +11617,7 @@
           <w:numId w:val="11"/>
         </w:numPr>
       </w:pPr>
-      <w:hyperlink r:id="rId95" w:history="1">
+      <w:hyperlink r:id="rId120" w:history="1">
         <w:r>
           <w:rPr>
             <w:rStyle w:val="Hipervnculo"/>
@@ -9424,7 +11634,7 @@
           <w:numId w:val="11"/>
         </w:numPr>
       </w:pPr>
-      <w:hyperlink r:id="rId96" w:history="1">
+      <w:hyperlink r:id="rId121" w:history="1">
         <w:r>
           <w:rPr>
             <w:rStyle w:val="Hipervnculo"/>
@@ -9441,7 +11651,7 @@
           <w:numId w:val="11"/>
         </w:numPr>
       </w:pPr>
-      <w:hyperlink r:id="rId97" w:history="1">
+      <w:hyperlink r:id="rId122" w:history="1">
         <w:r>
           <w:rPr>
             <w:rStyle w:val="Hipervnculo"/>
@@ -9458,7 +11668,7 @@
           <w:numId w:val="11"/>
         </w:numPr>
       </w:pPr>
-      <w:hyperlink r:id="rId98" w:history="1">
+      <w:hyperlink r:id="rId123" w:history="1">
         <w:r>
           <w:rPr>
             <w:rStyle w:val="Hipervnculo"/>
@@ -9475,7 +11685,7 @@
           <w:numId w:val="11"/>
         </w:numPr>
       </w:pPr>
-      <w:hyperlink r:id="rId99" w:history="1">
+      <w:hyperlink r:id="rId124" w:history="1">
         <w:r>
           <w:rPr>
             <w:rStyle w:val="Hipervnculo"/>
@@ -9492,7 +11702,7 @@
           <w:numId w:val="11"/>
         </w:numPr>
       </w:pPr>
-      <w:hyperlink r:id="rId100" w:history="1">
+      <w:hyperlink r:id="rId125" w:history="1">
         <w:r>
           <w:rPr>
             <w:rStyle w:val="Hipervnculo"/>
@@ -9509,7 +11719,7 @@
           <w:numId w:val="11"/>
         </w:numPr>
       </w:pPr>
-      <w:hyperlink r:id="rId101" w:history="1">
+      <w:hyperlink r:id="rId126" w:history="1">
         <w:r>
           <w:rPr>
             <w:rStyle w:val="Hipervnculo"/>
@@ -9526,7 +11736,7 @@
           <w:numId w:val="11"/>
         </w:numPr>
       </w:pPr>
-      <w:hyperlink r:id="rId102" w:history="1">
+      <w:hyperlink r:id="rId127" w:history="1">
         <w:r>
           <w:rPr>
             <w:rStyle w:val="Hipervnculo"/>
@@ -9543,7 +11753,7 @@
           <w:numId w:val="11"/>
         </w:numPr>
       </w:pPr>
-      <w:hyperlink r:id="rId103" w:anchor="module-contents" w:history="1">
+      <w:hyperlink r:id="rId128" w:anchor="module-contents" w:history="1">
         <w:r>
           <w:rPr>
             <w:rStyle w:val="Hipervnculo"/>
@@ -9560,7 +11770,7 @@
           <w:numId w:val="11"/>
         </w:numPr>
       </w:pPr>
-      <w:hyperlink r:id="rId104" w:history="1">
+      <w:hyperlink r:id="rId129" w:history="1">
         <w:r>
           <w:rPr>
             <w:rStyle w:val="Hipervnculo"/>
@@ -9577,7 +11787,7 @@
           <w:numId w:val="11"/>
         </w:numPr>
       </w:pPr>
-      <w:hyperlink r:id="rId105" w:history="1">
+      <w:hyperlink r:id="rId130" w:history="1">
         <w:r>
           <w:rPr>
             <w:rStyle w:val="Hipervnculo"/>
@@ -9594,7 +11804,7 @@
           <w:numId w:val="11"/>
         </w:numPr>
       </w:pPr>
-      <w:hyperlink r:id="rId106" w:history="1">
+      <w:hyperlink r:id="rId131" w:history="1">
         <w:r>
           <w:rPr>
             <w:rStyle w:val="Hipervnculo"/>
@@ -9611,10 +11821,61 @@
           <w:numId w:val="11"/>
         </w:numPr>
       </w:pPr>
+      <w:hyperlink r:id="rId132" w:history="1">
+        <w:r>
+          <w:rPr>
+            <w:rStyle w:val="Hipervnculo"/>
+          </w:rPr>
+          <w:t>https://developer.mozilla.org/es/docs/Web/HTML</w:t>
+        </w:r>
+      </w:hyperlink>
+    </w:p>
+    <w:p>
+      <w:pPr>
+        <w:pStyle w:val="Prrafodelista"/>
+        <w:numPr>
+          <w:ilvl w:val="0"/>
+          <w:numId w:val="11"/>
+        </w:numPr>
+      </w:pPr>
+      <w:hyperlink r:id="rId133" w:history="1">
+        <w:r>
+          <w:rPr>
+            <w:rStyle w:val="Hipervnculo"/>
+          </w:rPr>
+          <w:t>https://developer.mozilla.org/es/docs/Web/CSS</w:t>
+        </w:r>
+      </w:hyperlink>
+    </w:p>
+    <w:p>
+      <w:pPr>
+        <w:pStyle w:val="Prrafodelista"/>
+        <w:numPr>
+          <w:ilvl w:val="0"/>
+          <w:numId w:val="11"/>
+        </w:numPr>
+      </w:pPr>
+      <w:hyperlink r:id="rId134" w:history="1">
+        <w:r>
+          <w:rPr>
+            <w:rStyle w:val="Hipervnculo"/>
+          </w:rPr>
+          <w:t>https://developer.mozilla.org/es/docs/Web/JavaScript</w:t>
+        </w:r>
+      </w:hyperlink>
+    </w:p>
+    <w:p>
+      <w:pPr>
+        <w:pStyle w:val="Prrafodelista"/>
+        <w:numPr>
+          <w:ilvl w:val="0"/>
+          <w:numId w:val="11"/>
+        </w:numPr>
+      </w:pPr>
     </w:p>
     <w:sectPr>
-      <w:headerReference w:type="default" r:id="rId107"/>
-      <w:footerReference w:type="default" r:id="rId108"/>
+      <w:headerReference w:type="default" r:id="rId135"/>
+      <w:footerReference w:type="default" r:id="rId136"/>
       <w:pgSz w:w="11906" w:h="16838"/>
       <w:pgMar w:top="1417" w:right="1701" w:bottom="1417" w:left="1701" w:header="708" w:footer="708" w:gutter="0"/>
       <w:cols w:space="708"/>
@@ -9659,7 +11920,6 @@
         <w:docPartUnique/>
       </w:docPartObj>
     </w:sdtPr>
-    <w:sdtEndPr/>
     <w:sdtContent>
       <w:p>
         <w:pPr>
@@ -9723,9 +11983,19 @@
     <w:pPr>
       <w:pStyle w:val="Encabezado"/>
     </w:pPr>
+    <w:proofErr w:type="spellStart"/>
     <w:r>
-      <w:t>The Egg</w:t>
+      <w:t>The</w:t>
     </w:r>
+    <w:proofErr w:type="spellEnd"/>
+    <w:r>
+      <w:t xml:space="preserve"> </w:t>
+    </w:r>
+    <w:proofErr w:type="spellStart"/>
+    <w:r>
+      <w:t>Egg</w:t>
+    </w:r>
+    <w:proofErr w:type="spellEnd"/>
     <w:r>
       <w:tab/>
     </w:r>
@@ -11998,6 +14268,24 @@
     <w:basedOn w:val="Fuentedeprrafopredeter"/>
     <w:rsid w:val="00BF1BCC"/>
   </w:style>
+  <w:style w:type="character" w:customStyle="1" w:styleId="seosummary">
+    <w:name w:val="seosummary"/>
+    <w:basedOn w:val="Fuentedeprrafopredeter"/>
+    <w:rsid w:val="00DA2018"/>
+  </w:style>
+  <w:style w:type="character" w:styleId="CdigoHTML">
+    <w:name w:val="HTML Code"/>
+    <w:basedOn w:val="Fuentedeprrafopredeter"/>
+    <w:uiPriority w:val="99"/>
+    <w:semiHidden/>
+    <w:unhideWhenUsed/>
+    <w:rsid w:val="00DA2018"/>
+    <w:rPr>
+      <w:rFonts w:ascii="Courier New" w:eastAsia="Times New Roman" w:hAnsi="Courier New" w:cs="Courier New"/>
+      <w:sz w:val="20"/>
+      <w:szCs w:val="20"/>
+    </w:rPr>
+  </w:style>
 </w:styles>
 </file>
 

</xml_diff>